<commit_message>
salvato file da pc lavoto
</commit_message>
<xml_diff>
--- a/Come usare Windows PowerShell ISE.docx
+++ b/Come usare Windows PowerShell ISE.docx
@@ -133,6 +133,12 @@
         <w:rPr>
           <w:b/>
         </w:rPr>
+        <w:t xml:space="preserve"> .</w:t>
+      </w:r>
+      <w:r>
+        <w:rPr>
+          <w:b/>
+        </w:rPr>
         <w:t xml:space="preserve"> </w:t>
       </w:r>
       <w:r>
@@ -635,12 +641,113 @@
           <w:ilvl w:val="0"/>
           <w:numId w:val="1"/>
         </w:numPr>
+        <w:rPr>
+          <w:bCs/>
+        </w:rPr>
       </w:pPr>
       <w:r>
         <w:rPr>
           <w:b/>
         </w:rPr>
         <w:t xml:space="preserve"> </w:t>
+      </w:r>
+      <w:r>
+        <w:rPr>
+          <w:b/>
+        </w:rPr>
+        <w:t xml:space="preserve">gir status </w:t>
+      </w:r>
+      <w:r>
+        <w:rPr>
+          <w:b/>
+        </w:rPr>
+        <w:sym w:font="Wingdings" w:char="F0E0"/>
+      </w:r>
+      <w:r>
+        <w:rPr>
+          <w:b/>
+        </w:rPr>
+        <w:t xml:space="preserve"> </w:t>
+      </w:r>
+      <w:r>
+        <w:rPr>
+          <w:bCs/>
+        </w:rPr>
+        <w:t>questo comando (una volta inseriti nella giusta directory,</w:t>
+      </w:r>
+      <w:r>
+        <w:rPr>
+          <w:bCs/>
+        </w:rPr>
+        <w:t xml:space="preserve"> </w:t>
+      </w:r>
+      <w:r>
+        <w:rPr>
+          <w:bCs/>
+        </w:rPr>
+        <w:t xml:space="preserve">cioè la directory del Repository) mostra lo stato dei file all’interno del nostro Repository (esempio: imposto la directory giusta con </w:t>
+      </w:r>
+      <w:r>
+        <w:rPr>
+          <w:b/>
+          <w:highlight w:val="yellow"/>
+        </w:rPr>
+        <w:t>cd Prova/,</w:t>
+      </w:r>
+      <w:r>
+        <w:rPr>
+          <w:bCs/>
+        </w:rPr>
+        <w:t xml:space="preserve"> dove </w:t>
+      </w:r>
+      <w:r>
+        <w:rPr>
+          <w:b/>
+          <w:highlight w:val="yellow"/>
+        </w:rPr>
+        <w:t>Prova/</w:t>
+      </w:r>
+      <w:r>
+        <w:rPr>
+          <w:bCs/>
+        </w:rPr>
+        <w:t xml:space="preserve"> potrebbe essere qualsiasi directory, poi eseguo </w:t>
+      </w:r>
+      <w:proofErr w:type="spellStart"/>
+      <w:r>
+        <w:rPr>
+          <w:b/>
+          <w:highlight w:val="yellow"/>
+        </w:rPr>
+        <w:t>git</w:t>
+      </w:r>
+      <w:proofErr w:type="spellEnd"/>
+      <w:r>
+        <w:rPr>
+          <w:b/>
+          <w:highlight w:val="yellow"/>
+        </w:rPr>
+        <w:t xml:space="preserve"> status</w:t>
+      </w:r>
+      <w:r>
+        <w:rPr>
+          <w:bCs/>
+        </w:rPr>
+        <w:t xml:space="preserve">, così mi mostrerà se ho file modificati e se li ho </w:t>
+      </w:r>
+      <w:proofErr w:type="spellStart"/>
+      <w:r>
+        <w:rPr>
+          <w:bCs/>
+        </w:rPr>
+        <w:t>committati</w:t>
+      </w:r>
+      <w:proofErr w:type="spellEnd"/>
+      <w:r>
+        <w:rPr>
+          <w:bCs/>
+        </w:rPr>
+        <w:t xml:space="preserve"> o no).</w:t>
       </w:r>
     </w:p>
     <w:p/>
@@ -1086,7 +1193,11 @@
       </w:r>
       <w:proofErr w:type="spellEnd"/>
       <w:r>
-        <w:t xml:space="preserve"> ed ho finito. Se vado a vedere il file nel ramo Master troverò che parla solo di pesci, invece se vado a vederlo nel </w:t>
+        <w:t xml:space="preserve"> ed ho finito. Se vado a vedere il file nel ramo Master troverò che parla </w:t>
+      </w:r>
+      <w:r>
+        <w:lastRenderedPageBreak/>
+        <w:t xml:space="preserve">solo di pesci, invece se vado a vederlo nel </w:t>
       </w:r>
       <w:proofErr w:type="spellStart"/>
       <w:r>
@@ -1114,11 +1225,7 @@
         <w:t xml:space="preserve">) cliccando sull’opzione Network. </w:t>
       </w:r>
       <w:r>
-        <w:t xml:space="preserve">Se con la mia diramazione voglio tornare nel ramo Master perché il lavoro che ho fatto può essere aggiunto al </w:t>
-      </w:r>
-      <w:r>
-        <w:lastRenderedPageBreak/>
-        <w:t xml:space="preserve">progetto principale, devo fare un </w:t>
+        <w:t xml:space="preserve">Se con la mia diramazione voglio tornare nel ramo Master perché il lavoro che ho fatto può essere aggiunto al progetto principale, devo fare un </w:t>
       </w:r>
       <w:proofErr w:type="spellStart"/>
       <w:r>

</xml_diff>

<commit_message>
Fatto oggi 25 Gennaio 2022
</commit_message>
<xml_diff>
--- a/Come usare Windows PowerShell ISE.docx
+++ b/Come usare Windows PowerShell ISE.docx
@@ -1,6 +1,6 @@
 
 <file path=word/document.xml><?xml version="1.0" encoding="utf-8"?>
-<w:document xmlns:wpc="http://schemas.microsoft.com/office/word/2010/wordprocessingCanvas" xmlns:cx="http://schemas.microsoft.com/office/drawing/2014/chartex" xmlns:cx1="http://schemas.microsoft.com/office/drawing/2015/9/8/chartex" xmlns:cx2="http://schemas.microsoft.com/office/drawing/2015/10/21/chartex" xmlns:cx3="http://schemas.microsoft.com/office/drawing/2016/5/9/chartex" xmlns:cx4="http://schemas.microsoft.com/office/drawing/2016/5/10/chartex" xmlns:cx5="http://schemas.microsoft.com/office/drawing/2016/5/11/chartex" xmlns:cx6="http://schemas.microsoft.com/office/drawing/2016/5/12/chartex" xmlns:cx7="http://schemas.microsoft.com/office/drawing/2016/5/13/chartex" xmlns:cx8="http://schemas.microsoft.com/office/drawing/2016/5/14/chartex" xmlns:mc="http://schemas.openxmlformats.org/markup-compatibility/2006" xmlns:aink="http://schemas.microsoft.com/office/drawing/2016/ink" xmlns:am3d="http://schemas.microsoft.com/office/drawing/2017/model3d" xmlns:o="urn:schemas-microsoft-com:office:office" xmlns:r="http://schemas.openxmlformats.org/officeDocument/2006/relationships" xmlns:m="http://schemas.openxmlformats.org/officeDocument/2006/math" xmlns:v="urn:schemas-microsoft-com:vml" xmlns:wp14="http://schemas.microsoft.com/office/word/2010/wordprocessingDrawing" xmlns:wp="http://schemas.openxmlformats.org/drawingml/2006/wordprocessingDrawing" xmlns:w10="urn:schemas-microsoft-com:office:word" xmlns:w="http://schemas.openxmlformats.org/wordprocessingml/2006/main" xmlns:w14="http://schemas.microsoft.com/office/word/2010/wordml" xmlns:w15="http://schemas.microsoft.com/office/word/2012/wordml" xmlns:w16cex="http://schemas.microsoft.com/office/word/2018/wordml/cex" xmlns:w16cid="http://schemas.microsoft.com/office/word/2016/wordml/cid" xmlns:w16="http://schemas.microsoft.com/office/word/2018/wordml" xmlns:w16sdtdh="http://schemas.microsoft.com/office/word/2020/wordml/sdtdatahash" xmlns:w16se="http://schemas.microsoft.com/office/word/2015/wordml/symex" xmlns:wpg="http://schemas.microsoft.com/office/word/2010/wordprocessingGroup" xmlns:wpi="http://schemas.microsoft.com/office/word/2010/wordprocessingInk" xmlns:wne="http://schemas.microsoft.com/office/word/2006/wordml" xmlns:wps="http://schemas.microsoft.com/office/word/2010/wordprocessingShape" mc:Ignorable="w14 w15 w16se w16cid w16 w16cex w16sdtdh wp14">
+<w:document xmlns:wpc="http://schemas.microsoft.com/office/word/2010/wordprocessingCanvas" xmlns:cx="http://schemas.microsoft.com/office/drawing/2014/chartex" xmlns:mc="http://schemas.openxmlformats.org/markup-compatibility/2006" xmlns:o="urn:schemas-microsoft-com:office:office" xmlns:r="http://schemas.openxmlformats.org/officeDocument/2006/relationships" xmlns:m="http://schemas.openxmlformats.org/officeDocument/2006/math" xmlns:v="urn:schemas-microsoft-com:vml" xmlns:wp14="http://schemas.microsoft.com/office/word/2010/wordprocessingDrawing" xmlns:wp="http://schemas.openxmlformats.org/drawingml/2006/wordprocessingDrawing" xmlns:w10="urn:schemas-microsoft-com:office:word" xmlns:w="http://schemas.openxmlformats.org/wordprocessingml/2006/main" xmlns:w14="http://schemas.microsoft.com/office/word/2010/wordml" xmlns:w15="http://schemas.microsoft.com/office/word/2012/wordml" xmlns:w16se="http://schemas.microsoft.com/office/word/2015/wordml/symex" xmlns:wpg="http://schemas.microsoft.com/office/word/2010/wordprocessingGroup" xmlns:wpi="http://schemas.microsoft.com/office/word/2010/wordprocessingInk" xmlns:wne="http://schemas.microsoft.com/office/word/2006/wordml" xmlns:wps="http://schemas.microsoft.com/office/word/2010/wordprocessingShape" mc:Ignorable="w14 w15 w16se wp14">
   <w:body>
     <w:p>
       <w:pPr>
@@ -31,15 +31,49 @@
           <w:b/>
           <w:sz w:val="28"/>
         </w:rPr>
-        <w:t>e usare Windows PowerShell</w:t>
-      </w:r>
+        <w:t xml:space="preserve">e usare Windows </w:t>
+      </w:r>
+      <w:proofErr w:type="spellStart"/>
       <w:r>
         <w:rPr>
           <w:b/>
           <w:sz w:val="28"/>
         </w:rPr>
-        <w:t>/Git Bash</w:t>
-      </w:r>
+        <w:t>PowerShell</w:t>
+      </w:r>
+      <w:proofErr w:type="spellEnd"/>
+      <w:r>
+        <w:rPr>
+          <w:b/>
+          <w:sz w:val="28"/>
+        </w:rPr>
+        <w:t>/</w:t>
+      </w:r>
+      <w:proofErr w:type="spellStart"/>
+      <w:r>
+        <w:rPr>
+          <w:b/>
+          <w:sz w:val="28"/>
+        </w:rPr>
+        <w:t>Git</w:t>
+      </w:r>
+      <w:proofErr w:type="spellEnd"/>
+      <w:r>
+        <w:rPr>
+          <w:b/>
+          <w:sz w:val="28"/>
+        </w:rPr>
+        <w:t xml:space="preserve"> </w:t>
+      </w:r>
+      <w:proofErr w:type="spellStart"/>
+      <w:r>
+        <w:rPr>
+          <w:b/>
+          <w:sz w:val="28"/>
+        </w:rPr>
+        <w:t>Bash</w:t>
+      </w:r>
+      <w:proofErr w:type="spellEnd"/>
       <w:r>
         <w:rPr>
           <w:b/>
@@ -62,27 +96,39 @@
           <w:numId w:val="1"/>
         </w:numPr>
       </w:pPr>
+      <w:proofErr w:type="gramStart"/>
       <w:r>
         <w:rPr>
           <w:b/>
         </w:rPr>
         <w:t>ii .</w:t>
       </w:r>
+      <w:proofErr w:type="gramEnd"/>
       <w:r>
         <w:t xml:space="preserve"> = </w:t>
       </w:r>
+      <w:proofErr w:type="gramStart"/>
       <w:r>
         <w:rPr>
           <w:b/>
         </w:rPr>
         <w:t>open .</w:t>
       </w:r>
-      <w:r>
-        <w:rPr>
-          <w:b/>
-        </w:rPr>
-        <w:t>/explorer</w:t>
-      </w:r>
+      <w:proofErr w:type="gramEnd"/>
+      <w:r>
+        <w:rPr>
+          <w:b/>
+        </w:rPr>
+        <w:t>/</w:t>
+      </w:r>
+      <w:proofErr w:type="spellStart"/>
+      <w:r>
+        <w:rPr>
+          <w:b/>
+        </w:rPr>
+        <w:t>explorer</w:t>
+      </w:r>
+      <w:proofErr w:type="spellEnd"/>
       <w:r>
         <w:rPr>
           <w:b/>
@@ -99,8 +145,13 @@
         <w:t>(non</w:t>
       </w:r>
       <w:r>
-        <w:t xml:space="preserve"> usato in Windows PowerShell</w:t>
-      </w:r>
+        <w:t xml:space="preserve"> usato in Windows </w:t>
+      </w:r>
+      <w:proofErr w:type="spellStart"/>
+      <w:r>
+        <w:t>PowerShell</w:t>
+      </w:r>
+      <w:proofErr w:type="spellEnd"/>
       <w:r>
         <w:t>)</w:t>
       </w:r>
@@ -131,10 +182,27 @@
           <w:b/>
           <w:highlight w:val="yellow"/>
         </w:rPr>
-        <w:t>ii Downloads</w:t>
-      </w:r>
-      <w:r>
-        <w:t>, il comando aprirà la directory indicata, in questo caso Downloads).</w:t>
+        <w:t xml:space="preserve">ii </w:t>
+      </w:r>
+      <w:proofErr w:type="spellStart"/>
+      <w:r>
+        <w:rPr>
+          <w:b/>
+          <w:highlight w:val="yellow"/>
+        </w:rPr>
+        <w:t>Downloads</w:t>
+      </w:r>
+      <w:proofErr w:type="spellEnd"/>
+      <w:r>
+        <w:t xml:space="preserve">, il comando aprirà la directory indicata, in questo caso </w:t>
+      </w:r>
+      <w:proofErr w:type="spellStart"/>
+      <w:r>
+        <w:t>Downloads</w:t>
+      </w:r>
+      <w:proofErr w:type="spellEnd"/>
+      <w:r>
+        <w:t>).</w:t>
       </w:r>
     </w:p>
     <w:p>
@@ -152,7 +220,15 @@
         <w:t xml:space="preserve">cd </w:t>
       </w:r>
       <w:r>
-        <w:t xml:space="preserve">= change directory </w:t>
+        <w:t xml:space="preserve">= </w:t>
+      </w:r>
+      <w:proofErr w:type="spellStart"/>
+      <w:r>
+        <w:t>change</w:t>
+      </w:r>
+      <w:proofErr w:type="spellEnd"/>
+      <w:r>
+        <w:t xml:space="preserve"> directory </w:t>
       </w:r>
       <w:r>
         <w:sym w:font="Wingdings" w:char="F0E0"/>
@@ -168,7 +244,15 @@
         <w:t>C:\Users\pippo&gt;</w:t>
       </w:r>
       <w:r>
-        <w:t xml:space="preserve">, se scrivo il comando cd Downloads, la directory cambierà in </w:t>
+        <w:t xml:space="preserve">, se scrivo il comando cd </w:t>
+      </w:r>
+      <w:proofErr w:type="spellStart"/>
+      <w:r>
+        <w:t>Downloads</w:t>
+      </w:r>
+      <w:proofErr w:type="spellEnd"/>
+      <w:r>
+        <w:t xml:space="preserve">, la directory cambierà in </w:t>
       </w:r>
       <w:r>
         <w:rPr>
@@ -213,12 +297,14 @@
           <w:numId w:val="1"/>
         </w:numPr>
       </w:pPr>
+      <w:proofErr w:type="spellStart"/>
       <w:r>
         <w:rPr>
           <w:b/>
         </w:rPr>
         <w:t>clear</w:t>
       </w:r>
+      <w:proofErr w:type="spellEnd"/>
       <w:r>
         <w:t xml:space="preserve"> = cancella </w:t>
       </w:r>
@@ -226,7 +312,23 @@
         <w:sym w:font="Wingdings" w:char="F0E0"/>
       </w:r>
       <w:r>
-        <w:t xml:space="preserve"> cancella tutto quello che è stato scritto in precedenza nel prompt.</w:t>
+        <w:t xml:space="preserve"> </w:t>
+      </w:r>
+      <w:proofErr w:type="spellStart"/>
+      <w:r>
+        <w:t>cancella</w:t>
+      </w:r>
+      <w:proofErr w:type="spellEnd"/>
+      <w:r>
+        <w:t xml:space="preserve"> tutto quello che è stato scritto in precedenza nel </w:t>
+      </w:r>
+      <w:proofErr w:type="spellStart"/>
+      <w:r>
+        <w:t>prompt</w:t>
+      </w:r>
+      <w:proofErr w:type="spellEnd"/>
+      <w:r>
+        <w:t>.</w:t>
       </w:r>
     </w:p>
     <w:p>
@@ -237,14 +339,30 @@
           <w:numId w:val="1"/>
         </w:numPr>
       </w:pPr>
-      <w:r>
-        <w:rPr>
-          <w:b/>
-        </w:rPr>
-        <w:t xml:space="preserve">pwd </w:t>
-      </w:r>
-      <w:r>
-        <w:t xml:space="preserve">= print work directory </w:t>
+      <w:proofErr w:type="spellStart"/>
+      <w:r>
+        <w:rPr>
+          <w:b/>
+        </w:rPr>
+        <w:t>pwd</w:t>
+      </w:r>
+      <w:proofErr w:type="spellEnd"/>
+      <w:r>
+        <w:rPr>
+          <w:b/>
+        </w:rPr>
+        <w:t xml:space="preserve"> </w:t>
+      </w:r>
+      <w:r>
+        <w:t xml:space="preserve">= </w:t>
+      </w:r>
+      <w:proofErr w:type="spellStart"/>
+      <w:r>
+        <w:t>print</w:t>
+      </w:r>
+      <w:proofErr w:type="spellEnd"/>
+      <w:r>
+        <w:t xml:space="preserve"> work directory </w:t>
       </w:r>
       <w:r>
         <w:sym w:font="Wingdings" w:char="F0E0"/>
@@ -261,11 +379,19 @@
           <w:numId w:val="1"/>
         </w:numPr>
       </w:pPr>
-      <w:r>
-        <w:rPr>
-          <w:b/>
-        </w:rPr>
-        <w:t xml:space="preserve">ls </w:t>
+      <w:proofErr w:type="spellStart"/>
+      <w:r>
+        <w:rPr>
+          <w:b/>
+        </w:rPr>
+        <w:t>ls</w:t>
+      </w:r>
+      <w:proofErr w:type="spellEnd"/>
+      <w:r>
+        <w:rPr>
+          <w:b/>
+        </w:rPr>
+        <w:t xml:space="preserve"> </w:t>
       </w:r>
       <w:r>
         <w:t xml:space="preserve">= list </w:t>
@@ -279,6 +405,7 @@
       <w:r>
         <w:t xml:space="preserve"> Se voglio avere più informazioni sui la lista che mostra quando eseguo il programma </w:t>
       </w:r>
+      <w:proofErr w:type="spellStart"/>
       <w:r>
         <w:rPr>
           <w:b/>
@@ -287,6 +414,7 @@
         </w:rPr>
         <w:t>ls</w:t>
       </w:r>
+      <w:proofErr w:type="spellEnd"/>
       <w:r>
         <w:t>, posso digitare</w:t>
       </w:r>
@@ -297,23 +425,51 @@
         </w:rPr>
         <w:t xml:space="preserve"> </w:t>
       </w:r>
-      <w:r>
-        <w:rPr>
-          <w:b/>
-          <w:bCs/>
-          <w:highlight w:val="yellow"/>
-        </w:rPr>
-        <w:t>ls -all</w:t>
-      </w:r>
-      <w:r>
-        <w:rPr>
-          <w:b/>
-          <w:bCs/>
-        </w:rPr>
-        <w:t xml:space="preserve"> </w:t>
-      </w:r>
-      <w:r>
-        <w:t>e mi mostrerà tutte le info dei vari file e cartelle.</w:t>
+      <w:proofErr w:type="spellStart"/>
+      <w:r>
+        <w:rPr>
+          <w:b/>
+          <w:bCs/>
+          <w:highlight w:val="yellow"/>
+        </w:rPr>
+        <w:t>ls</w:t>
+      </w:r>
+      <w:proofErr w:type="spellEnd"/>
+      <w:r>
+        <w:rPr>
+          <w:b/>
+          <w:bCs/>
+          <w:highlight w:val="yellow"/>
+        </w:rPr>
+        <w:t xml:space="preserve"> -</w:t>
+      </w:r>
+      <w:proofErr w:type="spellStart"/>
+      <w:r>
+        <w:rPr>
+          <w:b/>
+          <w:bCs/>
+          <w:highlight w:val="yellow"/>
+        </w:rPr>
+        <w:t>all</w:t>
+      </w:r>
+      <w:proofErr w:type="spellEnd"/>
+      <w:r>
+        <w:rPr>
+          <w:b/>
+          <w:bCs/>
+        </w:rPr>
+        <w:t xml:space="preserve"> </w:t>
+      </w:r>
+      <w:r>
+        <w:t xml:space="preserve">e mi mostrerà tutte </w:t>
+      </w:r>
+      <w:proofErr w:type="gramStart"/>
+      <w:r>
+        <w:t>le info</w:t>
+      </w:r>
+      <w:proofErr w:type="gramEnd"/>
+      <w:r>
+        <w:t xml:space="preserve"> dei vari file e cartelle.</w:t>
       </w:r>
     </w:p>
     <w:p>
@@ -324,11 +480,19 @@
           <w:numId w:val="1"/>
         </w:numPr>
       </w:pPr>
-      <w:r>
-        <w:rPr>
-          <w:b/>
-        </w:rPr>
-        <w:t xml:space="preserve">git </w:t>
+      <w:proofErr w:type="spellStart"/>
+      <w:r>
+        <w:rPr>
+          <w:b/>
+        </w:rPr>
+        <w:t>git</w:t>
+      </w:r>
+      <w:proofErr w:type="spellEnd"/>
+      <w:r>
+        <w:rPr>
+          <w:b/>
+        </w:rPr>
+        <w:t xml:space="preserve"> </w:t>
       </w:r>
       <w:r>
         <w:rPr>
@@ -359,26 +523,79 @@
           <w:b/>
           <w:highlight w:val="yellow"/>
         </w:rPr>
-        <w:t>(prima di fare questo comando bisogna decidere dove verrà eseguito per farlo basta controllare dove ci troviamo con il comando pwd e poi decidere la directory con il comando cd)</w:t>
-      </w:r>
-      <w:r>
-        <w:rPr>
-          <w:b/>
-        </w:rPr>
-        <w:t xml:space="preserve"> </w:t>
-      </w:r>
-      <w:r>
-        <w:rPr>
-          <w:bCs/>
-        </w:rPr>
-        <w:t xml:space="preserve">serve per copiare (clonare) un Repository sul proprio pc (esempio: se vogliamo prendere il Repository “Prova” e clonarlo nel proprio pc basta scrivere </w:t>
-      </w:r>
-      <w:r>
-        <w:rPr>
-          <w:b/>
-          <w:highlight w:val="yellow"/>
-        </w:rPr>
-        <w:t>git clone</w:t>
+        <w:t xml:space="preserve">(prima di fare questo comando bisogna decidere dove verrà eseguito per farlo basta controllare dove ci troviamo con il comando </w:t>
+      </w:r>
+      <w:proofErr w:type="spellStart"/>
+      <w:r>
+        <w:rPr>
+          <w:b/>
+          <w:highlight w:val="yellow"/>
+        </w:rPr>
+        <w:t>pwd</w:t>
+      </w:r>
+      <w:proofErr w:type="spellEnd"/>
+      <w:r>
+        <w:rPr>
+          <w:b/>
+          <w:highlight w:val="yellow"/>
+        </w:rPr>
+        <w:t xml:space="preserve"> e poi decidere la directory con il comando cd)</w:t>
+      </w:r>
+      <w:r>
+        <w:rPr>
+          <w:b/>
+        </w:rPr>
+        <w:t xml:space="preserve"> </w:t>
+      </w:r>
+      <w:r>
+        <w:rPr>
+          <w:bCs/>
+        </w:rPr>
+        <w:t xml:space="preserve">serve per copiare (clonare) un </w:t>
+      </w:r>
+      <w:proofErr w:type="spellStart"/>
+      <w:r>
+        <w:rPr>
+          <w:bCs/>
+        </w:rPr>
+        <w:t>Repository</w:t>
+      </w:r>
+      <w:proofErr w:type="spellEnd"/>
+      <w:r>
+        <w:rPr>
+          <w:bCs/>
+        </w:rPr>
+        <w:t xml:space="preserve"> sul proprio pc (esempio: se vogliamo prendere il </w:t>
+      </w:r>
+      <w:proofErr w:type="spellStart"/>
+      <w:r>
+        <w:rPr>
+          <w:bCs/>
+        </w:rPr>
+        <w:t>Repository</w:t>
+      </w:r>
+      <w:proofErr w:type="spellEnd"/>
+      <w:r>
+        <w:rPr>
+          <w:bCs/>
+        </w:rPr>
+        <w:t xml:space="preserve"> “Prova” e clonarlo nel proprio pc basta scrivere </w:t>
+      </w:r>
+      <w:proofErr w:type="spellStart"/>
+      <w:r>
+        <w:rPr>
+          <w:b/>
+          <w:highlight w:val="yellow"/>
+        </w:rPr>
+        <w:t>git</w:t>
+      </w:r>
+      <w:proofErr w:type="spellEnd"/>
+      <w:r>
+        <w:rPr>
+          <w:b/>
+          <w:highlight w:val="yellow"/>
+        </w:rPr>
+        <w:t xml:space="preserve"> clone</w:t>
       </w:r>
       <w:r>
         <w:rPr>
@@ -399,7 +616,21 @@
         <w:rPr>
           <w:bCs/>
         </w:rPr>
-        <w:t xml:space="preserve"> (link del nostro Repository) ed eseguire il comando).</w:t>
+        <w:t xml:space="preserve"> (link del nostro </w:t>
+      </w:r>
+      <w:proofErr w:type="spellStart"/>
+      <w:r>
+        <w:rPr>
+          <w:bCs/>
+        </w:rPr>
+        <w:t>Repository</w:t>
+      </w:r>
+      <w:proofErr w:type="spellEnd"/>
+      <w:r>
+        <w:rPr>
+          <w:bCs/>
+        </w:rPr>
+        <w:t>) ed eseguire il comando).</w:t>
       </w:r>
     </w:p>
     <w:p>
@@ -410,11 +641,33 @@
           <w:numId w:val="1"/>
         </w:numPr>
       </w:pPr>
-      <w:r>
-        <w:rPr>
-          <w:b/>
-        </w:rPr>
-        <w:t xml:space="preserve">git init </w:t>
+      <w:proofErr w:type="spellStart"/>
+      <w:r>
+        <w:rPr>
+          <w:b/>
+        </w:rPr>
+        <w:t>git</w:t>
+      </w:r>
+      <w:proofErr w:type="spellEnd"/>
+      <w:r>
+        <w:rPr>
+          <w:b/>
+        </w:rPr>
+        <w:t xml:space="preserve"> </w:t>
+      </w:r>
+      <w:proofErr w:type="spellStart"/>
+      <w:r>
+        <w:rPr>
+          <w:b/>
+        </w:rPr>
+        <w:t>init</w:t>
+      </w:r>
+      <w:proofErr w:type="spellEnd"/>
+      <w:r>
+        <w:rPr>
+          <w:b/>
+        </w:rPr>
+        <w:t xml:space="preserve"> </w:t>
       </w:r>
       <w:r>
         <w:rPr>
@@ -434,11 +687,33 @@
           <w:bCs/>
         </w:rPr>
       </w:pPr>
-      <w:r>
-        <w:rPr>
-          <w:b/>
-        </w:rPr>
-        <w:t xml:space="preserve">git commit </w:t>
+      <w:proofErr w:type="spellStart"/>
+      <w:r>
+        <w:rPr>
+          <w:b/>
+        </w:rPr>
+        <w:t>git</w:t>
+      </w:r>
+      <w:proofErr w:type="spellEnd"/>
+      <w:r>
+        <w:rPr>
+          <w:b/>
+        </w:rPr>
+        <w:t xml:space="preserve"> </w:t>
+      </w:r>
+      <w:proofErr w:type="spellStart"/>
+      <w:r>
+        <w:rPr>
+          <w:b/>
+        </w:rPr>
+        <w:t>commit</w:t>
+      </w:r>
+      <w:proofErr w:type="spellEnd"/>
+      <w:r>
+        <w:rPr>
+          <w:b/>
+        </w:rPr>
+        <w:t xml:space="preserve"> </w:t>
       </w:r>
       <w:r>
         <w:rPr>
@@ -456,7 +731,21 @@
         <w:rPr>
           <w:bCs/>
         </w:rPr>
-        <w:t>questo comando serve per “salvare nel Repository” i cambiamenti effettuati. Per salvare i c</w:t>
+        <w:t xml:space="preserve">questo comando serve per “salvare nel </w:t>
+      </w:r>
+      <w:proofErr w:type="spellStart"/>
+      <w:r>
+        <w:rPr>
+          <w:bCs/>
+        </w:rPr>
+        <w:t>Repository</w:t>
+      </w:r>
+      <w:proofErr w:type="spellEnd"/>
+      <w:r>
+        <w:rPr>
+          <w:bCs/>
+        </w:rPr>
+        <w:t>” i cambiamenti effettuati. Per salvare i c</w:t>
       </w:r>
       <w:r>
         <w:rPr>
@@ -468,7 +757,21 @@
         <w:rPr>
           <w:bCs/>
         </w:rPr>
-        <w:t>mbiamenti devo aggiungere altri comandi dopo il commit:</w:t>
+        <w:t xml:space="preserve">mbiamenti devo aggiungere altri comandi dopo il </w:t>
+      </w:r>
+      <w:proofErr w:type="spellStart"/>
+      <w:r>
+        <w:rPr>
+          <w:bCs/>
+        </w:rPr>
+        <w:t>commit</w:t>
+      </w:r>
+      <w:proofErr w:type="spellEnd"/>
+      <w:r>
+        <w:rPr>
+          <w:bCs/>
+        </w:rPr>
+        <w:t>:</w:t>
       </w:r>
       <w:r>
         <w:rPr>
@@ -489,8 +792,9 @@
           <w:color w:val="333333"/>
           <w:shd w:val="clear" w:color="auto" w:fill="F5F6F7"/>
         </w:rPr>
-        <w:t>per committare tutti i files in stato stage</w:t>
-      </w:r>
+        <w:t xml:space="preserve">per </w:t>
+      </w:r>
+      <w:proofErr w:type="spellStart"/>
       <w:r>
         <w:rPr>
           <w:rFonts w:asciiTheme="majorHAnsi" w:hAnsiTheme="majorHAnsi" w:cstheme="majorHAnsi"/>
@@ -498,17 +802,19 @@
           <w:color w:val="333333"/>
           <w:shd w:val="clear" w:color="auto" w:fill="F5F6F7"/>
         </w:rPr>
-        <w:t xml:space="preserve">; </w:t>
-      </w:r>
+        <w:t>committare</w:t>
+      </w:r>
+      <w:proofErr w:type="spellEnd"/>
       <w:r>
         <w:rPr>
           <w:rFonts w:asciiTheme="majorHAnsi" w:hAnsiTheme="majorHAnsi" w:cstheme="majorHAnsi"/>
-          <w:b/>
+          <w:bCs/>
           <w:color w:val="333333"/>
           <w:shd w:val="clear" w:color="auto" w:fill="F5F6F7"/>
         </w:rPr>
-        <w:t>-m</w:t>
-      </w:r>
+        <w:t xml:space="preserve"> tutti i </w:t>
+      </w:r>
+      <w:proofErr w:type="spellStart"/>
       <w:r>
         <w:rPr>
           <w:rFonts w:asciiTheme="majorHAnsi" w:hAnsiTheme="majorHAnsi" w:cstheme="majorHAnsi"/>
@@ -516,16 +822,17 @@
           <w:color w:val="333333"/>
           <w:shd w:val="clear" w:color="auto" w:fill="F5F6F7"/>
         </w:rPr>
-        <w:t xml:space="preserve"> inserito dopo </w:t>
-      </w:r>
+        <w:t>files</w:t>
+      </w:r>
+      <w:proofErr w:type="spellEnd"/>
       <w:r>
         <w:rPr>
           <w:rFonts w:asciiTheme="majorHAnsi" w:hAnsiTheme="majorHAnsi" w:cstheme="majorHAnsi"/>
-          <w:b/>
+          <w:bCs/>
           <w:color w:val="333333"/>
           <w:shd w:val="clear" w:color="auto" w:fill="F5F6F7"/>
         </w:rPr>
-        <w:t>-a</w:t>
+        <w:t xml:space="preserve"> in stato stage</w:t>
       </w:r>
       <w:r>
         <w:rPr>
@@ -534,17 +841,84 @@
           <w:color w:val="333333"/>
           <w:shd w:val="clear" w:color="auto" w:fill="F5F6F7"/>
         </w:rPr>
-        <w:t xml:space="preserve"> serve per commentare quello che si sta committando.</w:t>
+        <w:t xml:space="preserve">; </w:t>
       </w:r>
       <w:r>
         <w:rPr>
           <w:rFonts w:asciiTheme="majorHAnsi" w:hAnsiTheme="majorHAnsi" w:cstheme="majorHAnsi"/>
-          <w:bCs/>
+          <w:b/>
           <w:color w:val="333333"/>
           <w:shd w:val="clear" w:color="auto" w:fill="F5F6F7"/>
         </w:rPr>
-        <w:t>git push</w:t>
-      </w:r>
+        <w:t>-m</w:t>
+      </w:r>
+      <w:r>
+        <w:rPr>
+          <w:rFonts w:asciiTheme="majorHAnsi" w:hAnsiTheme="majorHAnsi" w:cstheme="majorHAnsi"/>
+          <w:bCs/>
+          <w:color w:val="333333"/>
+          <w:shd w:val="clear" w:color="auto" w:fill="F5F6F7"/>
+        </w:rPr>
+        <w:t xml:space="preserve"> inserito dopo </w:t>
+      </w:r>
+      <w:r>
+        <w:rPr>
+          <w:rFonts w:asciiTheme="majorHAnsi" w:hAnsiTheme="majorHAnsi" w:cstheme="majorHAnsi"/>
+          <w:b/>
+          <w:color w:val="333333"/>
+          <w:shd w:val="clear" w:color="auto" w:fill="F5F6F7"/>
+        </w:rPr>
+        <w:t>-a</w:t>
+      </w:r>
+      <w:r>
+        <w:rPr>
+          <w:rFonts w:asciiTheme="majorHAnsi" w:hAnsiTheme="majorHAnsi" w:cstheme="majorHAnsi"/>
+          <w:bCs/>
+          <w:color w:val="333333"/>
+          <w:shd w:val="clear" w:color="auto" w:fill="F5F6F7"/>
+        </w:rPr>
+        <w:t xml:space="preserve"> serve per commentare quello che si sta </w:t>
+      </w:r>
+      <w:proofErr w:type="spellStart"/>
+      <w:r>
+        <w:rPr>
+          <w:rFonts w:asciiTheme="majorHAnsi" w:hAnsiTheme="majorHAnsi" w:cstheme="majorHAnsi"/>
+          <w:bCs/>
+          <w:color w:val="333333"/>
+          <w:shd w:val="clear" w:color="auto" w:fill="F5F6F7"/>
+        </w:rPr>
+        <w:t>committando.</w:t>
+      </w:r>
+      <w:r>
+        <w:rPr>
+          <w:rFonts w:asciiTheme="majorHAnsi" w:hAnsiTheme="majorHAnsi" w:cstheme="majorHAnsi"/>
+          <w:bCs/>
+          <w:color w:val="333333"/>
+          <w:shd w:val="clear" w:color="auto" w:fill="F5F6F7"/>
+        </w:rPr>
+        <w:t>git</w:t>
+      </w:r>
+      <w:proofErr w:type="spellEnd"/>
+      <w:r>
+        <w:rPr>
+          <w:rFonts w:asciiTheme="majorHAnsi" w:hAnsiTheme="majorHAnsi" w:cstheme="majorHAnsi"/>
+          <w:bCs/>
+          <w:color w:val="333333"/>
+          <w:shd w:val="clear" w:color="auto" w:fill="F5F6F7"/>
+        </w:rPr>
+        <w:t xml:space="preserve"> </w:t>
+      </w:r>
+      <w:proofErr w:type="spellStart"/>
+      <w:r>
+        <w:rPr>
+          <w:rFonts w:asciiTheme="majorHAnsi" w:hAnsiTheme="majorHAnsi" w:cstheme="majorHAnsi"/>
+          <w:bCs/>
+          <w:color w:val="333333"/>
+          <w:shd w:val="clear" w:color="auto" w:fill="F5F6F7"/>
+        </w:rPr>
+        <w:t>push</w:t>
+      </w:r>
+      <w:proofErr w:type="spellEnd"/>
     </w:p>
     <w:p>
       <w:pPr>
@@ -563,11 +937,19 @@
         </w:rPr>
         <w:t xml:space="preserve"> </w:t>
       </w:r>
-      <w:r>
-        <w:rPr>
-          <w:b/>
-        </w:rPr>
-        <w:t xml:space="preserve">gir status </w:t>
+      <w:proofErr w:type="spellStart"/>
+      <w:r>
+        <w:rPr>
+          <w:b/>
+        </w:rPr>
+        <w:t>git</w:t>
+      </w:r>
+      <w:proofErr w:type="spellEnd"/>
+      <w:r>
+        <w:rPr>
+          <w:b/>
+        </w:rPr>
+        <w:t xml:space="preserve"> status </w:t>
       </w:r>
       <w:r>
         <w:rPr>
@@ -597,7 +979,35 @@
         <w:rPr>
           <w:bCs/>
         </w:rPr>
-        <w:t xml:space="preserve">cioè la directory del Repository) mostra lo stato dei file all’interno del nostro Repository (esempio: imposto la directory giusta con </w:t>
+        <w:t xml:space="preserve">cioè la directory del </w:t>
+      </w:r>
+      <w:proofErr w:type="spellStart"/>
+      <w:r>
+        <w:rPr>
+          <w:bCs/>
+        </w:rPr>
+        <w:t>Repository</w:t>
+      </w:r>
+      <w:proofErr w:type="spellEnd"/>
+      <w:r>
+        <w:rPr>
+          <w:bCs/>
+        </w:rPr>
+        <w:t xml:space="preserve">) mostra lo stato dei file all’interno del nostro </w:t>
+      </w:r>
+      <w:proofErr w:type="spellStart"/>
+      <w:r>
+        <w:rPr>
+          <w:bCs/>
+        </w:rPr>
+        <w:t>Repository</w:t>
+      </w:r>
+      <w:proofErr w:type="spellEnd"/>
+      <w:r>
+        <w:rPr>
+          <w:bCs/>
+        </w:rPr>
+        <w:t xml:space="preserve"> (esempio: imposto la directory giusta con </w:t>
       </w:r>
       <w:r>
         <w:rPr>
@@ -625,22 +1035,772 @@
         </w:rPr>
         <w:t xml:space="preserve"> potrebbe essere qualsiasi directory, poi eseguo </w:t>
       </w:r>
-      <w:r>
-        <w:rPr>
-          <w:b/>
-          <w:highlight w:val="yellow"/>
-        </w:rPr>
-        <w:t>git status</w:t>
-      </w:r>
-      <w:r>
-        <w:rPr>
-          <w:bCs/>
-        </w:rPr>
-        <w:t>, così mi mostrerà se ho file modificati e se li ho committati o no).</w:t>
+      <w:proofErr w:type="spellStart"/>
+      <w:r>
+        <w:rPr>
+          <w:b/>
+          <w:highlight w:val="yellow"/>
+        </w:rPr>
+        <w:t>git</w:t>
+      </w:r>
+      <w:proofErr w:type="spellEnd"/>
+      <w:r>
+        <w:rPr>
+          <w:b/>
+          <w:highlight w:val="yellow"/>
+        </w:rPr>
+        <w:t xml:space="preserve"> status</w:t>
+      </w:r>
+      <w:r>
+        <w:rPr>
+          <w:bCs/>
+        </w:rPr>
+        <w:t xml:space="preserve">, così mi mostrerà se ho file modificati e se li ho </w:t>
+      </w:r>
+      <w:proofErr w:type="spellStart"/>
+      <w:r>
+        <w:rPr>
+          <w:bCs/>
+        </w:rPr>
+        <w:t>committati</w:t>
+      </w:r>
+      <w:proofErr w:type="spellEnd"/>
+      <w:r>
+        <w:rPr>
+          <w:bCs/>
+        </w:rPr>
+        <w:t xml:space="preserve"> o no).</w:t>
       </w:r>
     </w:p>
-    <w:p/>
     <w:p>
+      <w:pPr>
+        <w:pStyle w:val="Paragrafoelenco"/>
+        <w:numPr>
+          <w:ilvl w:val="0"/>
+          <w:numId w:val="1"/>
+        </w:numPr>
+        <w:rPr>
+          <w:bCs/>
+        </w:rPr>
+      </w:pPr>
+      <w:proofErr w:type="spellStart"/>
+      <w:r>
+        <w:rPr>
+          <w:b/>
+          <w:bCs/>
+        </w:rPr>
+        <w:t>git</w:t>
+      </w:r>
+      <w:proofErr w:type="spellEnd"/>
+      <w:r>
+        <w:rPr>
+          <w:b/>
+          <w:bCs/>
+        </w:rPr>
+        <w:t xml:space="preserve"> </w:t>
+      </w:r>
+      <w:proofErr w:type="spellStart"/>
+      <w:r>
+        <w:rPr>
+          <w:b/>
+          <w:bCs/>
+        </w:rPr>
+        <w:t>config</w:t>
+      </w:r>
+      <w:proofErr w:type="spellEnd"/>
+      <w:r>
+        <w:rPr>
+          <w:bCs/>
+        </w:rPr>
+        <w:sym w:font="Wingdings" w:char="F0E0"/>
+      </w:r>
+      <w:r>
+        <w:rPr>
+          <w:bCs/>
+        </w:rPr>
+        <w:t xml:space="preserve"> si può utilizzare per diverse cose. Aggiungendo </w:t>
+      </w:r>
+      <w:r>
+        <w:rPr>
+          <w:b/>
+          <w:bCs/>
+          <w:highlight w:val="yellow"/>
+        </w:rPr>
+        <w:t>--</w:t>
+      </w:r>
+      <w:r>
+        <w:rPr>
+          <w:b/>
+          <w:bCs/>
+          <w:highlight w:val="yellow"/>
+        </w:rPr>
+        <w:t>list</w:t>
+      </w:r>
+      <w:r>
+        <w:rPr>
+          <w:bCs/>
+        </w:rPr>
+        <w:t xml:space="preserve"> dopo </w:t>
+      </w:r>
+      <w:proofErr w:type="spellStart"/>
+      <w:r>
+        <w:rPr>
+          <w:bCs/>
+        </w:rPr>
+        <w:t>config</w:t>
+      </w:r>
+      <w:proofErr w:type="spellEnd"/>
+      <w:r>
+        <w:rPr>
+          <w:bCs/>
+        </w:rPr>
+        <w:t xml:space="preserve">, posso vedere tutti i dati impostati nel pc come l’utente e la password del </w:t>
+      </w:r>
+      <w:proofErr w:type="spellStart"/>
+      <w:r>
+        <w:rPr>
+          <w:bCs/>
+        </w:rPr>
+        <w:t>Repository</w:t>
+      </w:r>
+      <w:proofErr w:type="spellEnd"/>
+      <w:r>
+        <w:rPr>
+          <w:bCs/>
+        </w:rPr>
+        <w:t>.</w:t>
+      </w:r>
+    </w:p>
+    <w:p>
+      <w:pPr>
+        <w:pStyle w:val="Paragrafoelenco"/>
+        <w:numPr>
+          <w:ilvl w:val="0"/>
+          <w:numId w:val="1"/>
+        </w:numPr>
+        <w:rPr>
+          <w:bCs/>
+        </w:rPr>
+      </w:pPr>
+      <w:proofErr w:type="spellStart"/>
+      <w:r>
+        <w:rPr>
+          <w:b/>
+          <w:bCs/>
+        </w:rPr>
+        <w:t>git</w:t>
+      </w:r>
+      <w:proofErr w:type="spellEnd"/>
+      <w:r>
+        <w:rPr>
+          <w:b/>
+          <w:bCs/>
+        </w:rPr>
+        <w:t xml:space="preserve"> log</w:t>
+      </w:r>
+      <w:r>
+        <w:rPr>
+          <w:b/>
+          <w:bCs/>
+        </w:rPr>
+        <w:sym w:font="Wingdings" w:char="F0E0"/>
+      </w:r>
+      <w:r>
+        <w:rPr>
+          <w:b/>
+          <w:bCs/>
+        </w:rPr>
+        <w:t xml:space="preserve"> </w:t>
+      </w:r>
+      <w:r>
+        <w:rPr>
+          <w:bCs/>
+        </w:rPr>
+        <w:t xml:space="preserve">questo comando si utilizza per vedere i </w:t>
+      </w:r>
+      <w:proofErr w:type="spellStart"/>
+      <w:r>
+        <w:rPr>
+          <w:bCs/>
+        </w:rPr>
+        <w:t>commit</w:t>
+      </w:r>
+      <w:proofErr w:type="spellEnd"/>
+      <w:r>
+        <w:rPr>
+          <w:bCs/>
+        </w:rPr>
+        <w:t xml:space="preserve"> effettuati del </w:t>
+      </w:r>
+      <w:proofErr w:type="spellStart"/>
+      <w:r>
+        <w:rPr>
+          <w:bCs/>
+        </w:rPr>
+        <w:t>repository</w:t>
+      </w:r>
+      <w:proofErr w:type="spellEnd"/>
+      <w:r>
+        <w:rPr>
+          <w:bCs/>
+        </w:rPr>
+        <w:t xml:space="preserve"> e da chi sono sta</w:t>
+      </w:r>
+      <w:r>
+        <w:rPr>
+          <w:bCs/>
+        </w:rPr>
+        <w:t>ti effettuati (oltre al quando).</w:t>
+      </w:r>
+    </w:p>
+    <w:p>
+      <w:pPr>
+        <w:pStyle w:val="Paragrafoelenco"/>
+        <w:numPr>
+          <w:ilvl w:val="0"/>
+          <w:numId w:val="1"/>
+        </w:numPr>
+        <w:rPr>
+          <w:bCs/>
+        </w:rPr>
+      </w:pPr>
+      <w:proofErr w:type="spellStart"/>
+      <w:r>
+        <w:rPr>
+          <w:b/>
+          <w:bCs/>
+        </w:rPr>
+        <w:t>git</w:t>
+      </w:r>
+      <w:proofErr w:type="spellEnd"/>
+      <w:r>
+        <w:rPr>
+          <w:b/>
+          <w:bCs/>
+        </w:rPr>
+        <w:t xml:space="preserve"> </w:t>
+      </w:r>
+      <w:proofErr w:type="spellStart"/>
+      <w:r>
+        <w:rPr>
+          <w:b/>
+          <w:bCs/>
+        </w:rPr>
+        <w:t>push</w:t>
+      </w:r>
+      <w:proofErr w:type="spellEnd"/>
+      <w:r>
+        <w:rPr>
+          <w:b/>
+          <w:bCs/>
+        </w:rPr>
+        <w:sym w:font="Wingdings" w:char="F0E0"/>
+      </w:r>
+      <w:r>
+        <w:rPr>
+          <w:b/>
+          <w:bCs/>
+        </w:rPr>
+        <w:t xml:space="preserve"> </w:t>
+      </w:r>
+      <w:r>
+        <w:rPr>
+          <w:bCs/>
+        </w:rPr>
+        <w:t xml:space="preserve">questo comando viene utilizzato per mandare i file nel server di </w:t>
+      </w:r>
+      <w:proofErr w:type="spellStart"/>
+      <w:r>
+        <w:rPr>
+          <w:bCs/>
+        </w:rPr>
+        <w:t>GitHub</w:t>
+      </w:r>
+      <w:proofErr w:type="spellEnd"/>
+      <w:r>
+        <w:rPr>
+          <w:bCs/>
+        </w:rPr>
+        <w:t xml:space="preserve"> (o qualsiasi altro).</w:t>
+      </w:r>
+      <w:r>
+        <w:rPr>
+          <w:bCs/>
+        </w:rPr>
+        <w:t xml:space="preserve"> Per completare il comando (a meno che non avevo già impostato in precedenza il mio server) devo scrivere anche su che </w:t>
+      </w:r>
+      <w:r>
+        <w:rPr>
+          <w:b/>
+          <w:bCs/>
+          <w:highlight w:val="yellow"/>
+        </w:rPr>
+        <w:t>remote</w:t>
+      </w:r>
+      <w:r>
+        <w:rPr>
+          <w:bCs/>
+        </w:rPr>
+        <w:t xml:space="preserve"> inserirlo e in che</w:t>
+      </w:r>
+      <w:r>
+        <w:rPr>
+          <w:b/>
+          <w:bCs/>
+        </w:rPr>
+        <w:t xml:space="preserve"> </w:t>
+      </w:r>
+      <w:proofErr w:type="spellStart"/>
+      <w:r>
+        <w:rPr>
+          <w:b/>
+          <w:bCs/>
+          <w:highlight w:val="yellow"/>
+        </w:rPr>
+        <w:t>branch</w:t>
+      </w:r>
+      <w:proofErr w:type="spellEnd"/>
+      <w:r>
+        <w:rPr>
+          <w:bCs/>
+        </w:rPr>
+        <w:t xml:space="preserve"> (esempio: per inserire dei file nel mio </w:t>
+      </w:r>
+      <w:proofErr w:type="spellStart"/>
+      <w:r>
+        <w:rPr>
+          <w:bCs/>
+        </w:rPr>
+        <w:t>Repository</w:t>
+      </w:r>
+      <w:proofErr w:type="spellEnd"/>
+      <w:r>
+        <w:rPr>
+          <w:bCs/>
+        </w:rPr>
+        <w:t xml:space="preserve"> “Prova” su </w:t>
+      </w:r>
+      <w:proofErr w:type="spellStart"/>
+      <w:r>
+        <w:rPr>
+          <w:bCs/>
+        </w:rPr>
+        <w:t>GitHub</w:t>
+      </w:r>
+      <w:proofErr w:type="spellEnd"/>
+      <w:r>
+        <w:rPr>
+          <w:bCs/>
+        </w:rPr>
+        <w:t xml:space="preserve"> dovrò scrivere </w:t>
+      </w:r>
+      <w:proofErr w:type="spellStart"/>
+      <w:r>
+        <w:rPr>
+          <w:b/>
+          <w:bCs/>
+          <w:highlight w:val="yellow"/>
+        </w:rPr>
+        <w:t>git</w:t>
+      </w:r>
+      <w:proofErr w:type="spellEnd"/>
+      <w:r>
+        <w:rPr>
+          <w:b/>
+          <w:bCs/>
+          <w:highlight w:val="yellow"/>
+        </w:rPr>
+        <w:t xml:space="preserve"> </w:t>
+      </w:r>
+      <w:proofErr w:type="spellStart"/>
+      <w:r>
+        <w:rPr>
+          <w:b/>
+          <w:bCs/>
+          <w:highlight w:val="yellow"/>
+        </w:rPr>
+        <w:t>push</w:t>
+      </w:r>
+      <w:proofErr w:type="spellEnd"/>
+      <w:r>
+        <w:rPr>
+          <w:b/>
+          <w:bCs/>
+          <w:highlight w:val="yellow"/>
+        </w:rPr>
+        <w:t xml:space="preserve"> </w:t>
+      </w:r>
+      <w:proofErr w:type="spellStart"/>
+      <w:r>
+        <w:rPr>
+          <w:b/>
+          <w:bCs/>
+          <w:highlight w:val="yellow"/>
+        </w:rPr>
+        <w:t>origin</w:t>
+      </w:r>
+      <w:proofErr w:type="spellEnd"/>
+      <w:r>
+        <w:rPr>
+          <w:b/>
+          <w:bCs/>
+          <w:highlight w:val="yellow"/>
+        </w:rPr>
+        <w:t xml:space="preserve"> </w:t>
+      </w:r>
+      <w:proofErr w:type="spellStart"/>
+      <w:r>
+        <w:rPr>
+          <w:b/>
+          <w:bCs/>
+          <w:highlight w:val="yellow"/>
+        </w:rPr>
+        <w:t>main</w:t>
+      </w:r>
+      <w:proofErr w:type="spellEnd"/>
+      <w:r>
+        <w:rPr>
+          <w:bCs/>
+        </w:rPr>
+        <w:t xml:space="preserve">, dove </w:t>
+      </w:r>
+      <w:proofErr w:type="spellStart"/>
+      <w:r>
+        <w:rPr>
+          <w:bCs/>
+        </w:rPr>
+        <w:t>origin</w:t>
+      </w:r>
+      <w:proofErr w:type="spellEnd"/>
+      <w:r>
+        <w:rPr>
+          <w:bCs/>
+        </w:rPr>
+        <w:t xml:space="preserve"> è il mio </w:t>
+      </w:r>
+      <w:r>
+        <w:rPr>
+          <w:b/>
+          <w:bCs/>
+          <w:highlight w:val="yellow"/>
+        </w:rPr>
+        <w:t>remote</w:t>
+      </w:r>
+      <w:r>
+        <w:rPr>
+          <w:bCs/>
+        </w:rPr>
+        <w:t xml:space="preserve"> e </w:t>
+      </w:r>
+      <w:proofErr w:type="spellStart"/>
+      <w:r>
+        <w:rPr>
+          <w:bCs/>
+        </w:rPr>
+        <w:t>main</w:t>
+      </w:r>
+      <w:proofErr w:type="spellEnd"/>
+      <w:r>
+        <w:rPr>
+          <w:bCs/>
+        </w:rPr>
+        <w:t xml:space="preserve"> il mio </w:t>
+      </w:r>
+      <w:proofErr w:type="spellStart"/>
+      <w:r>
+        <w:rPr>
+          <w:b/>
+          <w:bCs/>
+          <w:highlight w:val="yellow"/>
+        </w:rPr>
+        <w:t>branch</w:t>
+      </w:r>
+      <w:proofErr w:type="spellEnd"/>
+      <w:r>
+        <w:rPr>
+          <w:bCs/>
+        </w:rPr>
+        <w:t>).</w:t>
+      </w:r>
+      <w:r>
+        <w:rPr>
+          <w:bCs/>
+        </w:rPr>
+        <w:t xml:space="preserve"> Dopodiché apparirà la scritta che indica di inserire lo Username e la Password (</w:t>
+      </w:r>
+      <w:proofErr w:type="spellStart"/>
+      <w:r>
+        <w:rPr>
+          <w:bCs/>
+        </w:rPr>
+        <w:t>Token</w:t>
+      </w:r>
+      <w:proofErr w:type="spellEnd"/>
+      <w:r>
+        <w:rPr>
+          <w:bCs/>
+        </w:rPr>
+        <w:t xml:space="preserve">) di </w:t>
+      </w:r>
+      <w:proofErr w:type="spellStart"/>
+      <w:r>
+        <w:rPr>
+          <w:bCs/>
+        </w:rPr>
+        <w:t>GitHub</w:t>
+      </w:r>
+      <w:proofErr w:type="spellEnd"/>
+      <w:r>
+        <w:rPr>
+          <w:bCs/>
+        </w:rPr>
+        <w:t>, fatto ciò i file verranno caricati.</w:t>
+      </w:r>
+    </w:p>
+    <w:p>
+      <w:pPr>
+        <w:pStyle w:val="Paragrafoelenco"/>
+        <w:numPr>
+          <w:ilvl w:val="0"/>
+          <w:numId w:val="1"/>
+        </w:numPr>
+        <w:rPr>
+          <w:bCs/>
+        </w:rPr>
+      </w:pPr>
+      <w:proofErr w:type="spellStart"/>
+      <w:r>
+        <w:rPr>
+          <w:b/>
+          <w:bCs/>
+        </w:rPr>
+        <w:t>git</w:t>
+      </w:r>
+      <w:proofErr w:type="spellEnd"/>
+      <w:r>
+        <w:rPr>
+          <w:b/>
+          <w:bCs/>
+        </w:rPr>
+        <w:t xml:space="preserve"> pull</w:t>
+      </w:r>
+      <w:r>
+        <w:rPr>
+          <w:b/>
+          <w:bCs/>
+        </w:rPr>
+        <w:sym w:font="Wingdings" w:char="F0E0"/>
+      </w:r>
+      <w:r>
+        <w:rPr>
+          <w:b/>
+          <w:bCs/>
+        </w:rPr>
+        <w:t xml:space="preserve"> </w:t>
+      </w:r>
+      <w:r>
+        <w:rPr>
+          <w:bCs/>
+        </w:rPr>
+        <w:t xml:space="preserve">questo comando viene utilizzato per esportare i file dal server </w:t>
+      </w:r>
+      <w:proofErr w:type="spellStart"/>
+      <w:r>
+        <w:rPr>
+          <w:bCs/>
+        </w:rPr>
+        <w:t>GitHub</w:t>
+      </w:r>
+      <w:proofErr w:type="spellEnd"/>
+      <w:r>
+        <w:rPr>
+          <w:bCs/>
+        </w:rPr>
+        <w:t xml:space="preserve"> (o qualsiasi altro) al nostro pc.</w:t>
+      </w:r>
+    </w:p>
+    <w:p>
+      <w:pPr>
+        <w:pStyle w:val="Paragrafoelenco"/>
+        <w:numPr>
+          <w:ilvl w:val="0"/>
+          <w:numId w:val="1"/>
+        </w:numPr>
+        <w:rPr>
+          <w:bCs/>
+        </w:rPr>
+      </w:pPr>
+      <w:proofErr w:type="spellStart"/>
+      <w:r>
+        <w:rPr>
+          <w:b/>
+          <w:bCs/>
+        </w:rPr>
+        <w:t>git</w:t>
+      </w:r>
+      <w:proofErr w:type="spellEnd"/>
+      <w:r>
+        <w:rPr>
+          <w:b/>
+          <w:bCs/>
+        </w:rPr>
+        <w:t xml:space="preserve"> remote</w:t>
+      </w:r>
+      <w:r>
+        <w:rPr>
+          <w:b/>
+          <w:bCs/>
+        </w:rPr>
+        <w:sym w:font="Wingdings" w:char="F0E0"/>
+      </w:r>
+      <w:r>
+        <w:rPr>
+          <w:bCs/>
+        </w:rPr>
+        <w:t xml:space="preserve">questo comando serve per sapere il quanti server ho collegati al mio pc e quali nomi hanno (esempio: scrivo </w:t>
+      </w:r>
+      <w:proofErr w:type="spellStart"/>
+      <w:r>
+        <w:rPr>
+          <w:b/>
+          <w:bCs/>
+          <w:highlight w:val="yellow"/>
+        </w:rPr>
+        <w:t>git</w:t>
+      </w:r>
+      <w:proofErr w:type="spellEnd"/>
+      <w:r>
+        <w:rPr>
+          <w:b/>
+          <w:bCs/>
+          <w:highlight w:val="yellow"/>
+        </w:rPr>
+        <w:t xml:space="preserve"> remote</w:t>
+      </w:r>
+      <w:r>
+        <w:rPr>
+          <w:bCs/>
+        </w:rPr>
+        <w:t xml:space="preserve"> quello che appare è il nome “</w:t>
+      </w:r>
+      <w:proofErr w:type="spellStart"/>
+      <w:r>
+        <w:rPr>
+          <w:bCs/>
+        </w:rPr>
+        <w:t>origin</w:t>
+      </w:r>
+      <w:proofErr w:type="spellEnd"/>
+      <w:r>
+        <w:rPr>
+          <w:bCs/>
+        </w:rPr>
+        <w:t xml:space="preserve">” </w:t>
+      </w:r>
+      <w:proofErr w:type="spellStart"/>
+      <w:r>
+        <w:rPr>
+          <w:bCs/>
+        </w:rPr>
+        <w:t>origin</w:t>
+      </w:r>
+      <w:proofErr w:type="spellEnd"/>
+      <w:r>
+        <w:rPr>
+          <w:bCs/>
+        </w:rPr>
+        <w:t xml:space="preserve"> è il nome del mio </w:t>
+      </w:r>
+      <w:r>
+        <w:rPr>
+          <w:bCs/>
+        </w:rPr>
+        <w:lastRenderedPageBreak/>
+        <w:t xml:space="preserve">“remote” di </w:t>
+      </w:r>
+      <w:proofErr w:type="spellStart"/>
+      <w:r>
+        <w:rPr>
+          <w:bCs/>
+        </w:rPr>
+        <w:t>GitHub</w:t>
+      </w:r>
+      <w:proofErr w:type="spellEnd"/>
+      <w:r>
+        <w:rPr>
+          <w:bCs/>
+        </w:rPr>
+        <w:t>).</w:t>
+      </w:r>
+      <w:r>
+        <w:rPr>
+          <w:bCs/>
+        </w:rPr>
+        <w:t xml:space="preserve"> Se scrivo </w:t>
+      </w:r>
+      <w:r>
+        <w:rPr>
+          <w:b/>
+          <w:bCs/>
+          <w:highlight w:val="yellow"/>
+        </w:rPr>
+        <w:t>–v</w:t>
+      </w:r>
+      <w:r>
+        <w:rPr>
+          <w:bCs/>
+        </w:rPr>
+        <w:t xml:space="preserve"> dopo </w:t>
+      </w:r>
+      <w:proofErr w:type="spellStart"/>
+      <w:r>
+        <w:rPr>
+          <w:b/>
+          <w:bCs/>
+          <w:highlight w:val="yellow"/>
+        </w:rPr>
+        <w:t>git</w:t>
+      </w:r>
+      <w:proofErr w:type="spellEnd"/>
+      <w:r>
+        <w:rPr>
+          <w:b/>
+          <w:bCs/>
+          <w:highlight w:val="yellow"/>
+        </w:rPr>
+        <w:t xml:space="preserve"> remote</w:t>
+      </w:r>
+      <w:r>
+        <w:rPr>
+          <w:bCs/>
+        </w:rPr>
+        <w:t xml:space="preserve"> posso avere un elenco più dettagliato </w:t>
+      </w:r>
+      <w:r>
+        <w:rPr>
+          <w:bCs/>
+          <w:highlight w:val="yellow"/>
+        </w:rPr>
+        <w:t>(</w:t>
+      </w:r>
+      <w:r>
+        <w:rPr>
+          <w:b/>
+          <w:bCs/>
+          <w:highlight w:val="yellow"/>
+        </w:rPr>
+        <w:t>-v</w:t>
+      </w:r>
+      <w:r>
+        <w:rPr>
+          <w:bCs/>
+        </w:rPr>
+        <w:t xml:space="preserve"> vuol dire dettagliato).</w:t>
+      </w:r>
+    </w:p>
+    <w:p>
+      <w:bookmarkStart w:id="0" w:name="_GoBack"/>
+      <w:bookmarkEnd w:id="0"/>
       <w:r>
         <w:t>Comandi a tastiera:</w:t>
       </w:r>
@@ -654,13 +1814,27 @@
         </w:numPr>
       </w:pPr>
       <w:r>
-        <w:t xml:space="preserve">TAB </w:t>
+        <w:rPr>
+          <w:b/>
+        </w:rPr>
+        <w:t>TAB</w:t>
+      </w:r>
+      <w:r>
+        <w:t xml:space="preserve"> </w:t>
       </w:r>
       <w:r>
         <w:sym w:font="Wingdings" w:char="F0E0"/>
       </w:r>
       <w:r>
-        <w:t xml:space="preserve"> comando di autofill della parola (esempio: voglio cambiare directory da </w:t>
+        <w:t xml:space="preserve"> comando di </w:t>
+      </w:r>
+      <w:proofErr w:type="spellStart"/>
+      <w:r>
+        <w:t>autofill</w:t>
+      </w:r>
+      <w:proofErr w:type="spellEnd"/>
+      <w:r>
+        <w:t xml:space="preserve"> della parola (esempio: voglio cambiare directory da </w:t>
       </w:r>
       <w:r>
         <w:rPr>
@@ -750,20 +1924,44 @@
         <w:t xml:space="preserve"> </w:t>
       </w:r>
       <w:r>
-        <w:t>sulla tastiera, il comando si autocompleterà in</w:t>
-      </w:r>
-      <w:r>
-        <w:rPr>
-          <w:b/>
-        </w:rPr>
-        <w:t xml:space="preserve"> </w:t>
-      </w:r>
-      <w:r>
-        <w:rPr>
-          <w:b/>
-          <w:highlight w:val="yellow"/>
-        </w:rPr>
-        <w:t>“cd Downloads”</w:t>
+        <w:t xml:space="preserve">sulla tastiera, il comando si </w:t>
+      </w:r>
+      <w:proofErr w:type="spellStart"/>
+      <w:r>
+        <w:t>autocompleterà</w:t>
+      </w:r>
+      <w:proofErr w:type="spellEnd"/>
+      <w:r>
+        <w:t xml:space="preserve"> in</w:t>
+      </w:r>
+      <w:r>
+        <w:rPr>
+          <w:b/>
+        </w:rPr>
+        <w:t xml:space="preserve"> </w:t>
+      </w:r>
+      <w:r>
+        <w:rPr>
+          <w:b/>
+          <w:highlight w:val="yellow"/>
+        </w:rPr>
+        <w:t xml:space="preserve">“cd </w:t>
+      </w:r>
+      <w:proofErr w:type="spellStart"/>
+      <w:r>
+        <w:rPr>
+          <w:b/>
+          <w:highlight w:val="yellow"/>
+        </w:rPr>
+        <w:t>Downloads</w:t>
+      </w:r>
+      <w:proofErr w:type="spellEnd"/>
+      <w:r>
+        <w:rPr>
+          <w:b/>
+          <w:highlight w:val="yellow"/>
+        </w:rPr>
+        <w:t>”</w:t>
       </w:r>
       <w:r>
         <w:rPr>
@@ -781,7 +1979,13 @@
         </w:numPr>
       </w:pPr>
       <w:r>
-        <w:t xml:space="preserve">↑↓ </w:t>
+        <w:rPr>
+          <w:b/>
+        </w:rPr>
+        <w:t>↑↓</w:t>
+      </w:r>
+      <w:r>
+        <w:t xml:space="preserve"> </w:t>
       </w:r>
       <w:r>
         <w:sym w:font="Wingdings" w:char="F0E0"/>
@@ -799,7 +2003,23 @@
         </w:numPr>
       </w:pPr>
       <w:r>
-        <w:t xml:space="preserve">Trascinare cartella direttamente su Wndows PowerShell </w:t>
+        <w:t xml:space="preserve">Trascinare cartella direttamente su </w:t>
+      </w:r>
+      <w:proofErr w:type="spellStart"/>
+      <w:r>
+        <w:t>Wndows</w:t>
+      </w:r>
+      <w:proofErr w:type="spellEnd"/>
+      <w:r>
+        <w:t xml:space="preserve"> </w:t>
+      </w:r>
+      <w:proofErr w:type="spellStart"/>
+      <w:r>
+        <w:t>PowerShell</w:t>
+      </w:r>
+      <w:proofErr w:type="spellEnd"/>
+      <w:r>
+        <w:t xml:space="preserve"> </w:t>
       </w:r>
       <w:r>
         <w:sym w:font="Wingdings" w:char="F0E0"/>
@@ -808,18 +2028,78 @@
         <w:t xml:space="preserve"> eseguendo questa azione verrà copiato il percorso della cartella selezionata.</w:t>
       </w:r>
     </w:p>
-    <w:p/>
-    <w:p/>
-    <w:p/>
-    <w:p/>
-    <w:p/>
-    <w:p/>
-    <w:p/>
-    <w:p/>
-    <w:p/>
-    <w:p/>
-    <w:p/>
-    <w:p/>
+    <w:p>
+      <w:pPr>
+        <w:pStyle w:val="Paragrafoelenco"/>
+        <w:numPr>
+          <w:ilvl w:val="0"/>
+          <w:numId w:val="1"/>
+        </w:numPr>
+      </w:pPr>
+      <w:proofErr w:type="spellStart"/>
+      <w:r>
+        <w:rPr>
+          <w:b/>
+        </w:rPr>
+        <w:t>Shift+Q</w:t>
+      </w:r>
+      <w:proofErr w:type="spellEnd"/>
+      <w:r>
+        <w:sym w:font="Wingdings" w:char="F0E0"/>
+      </w:r>
+      <w:r>
+        <w:t xml:space="preserve"> serve per uscire da VIM (cioè quando non compare più il dollaro all’inizio della riga di comando)(esempio: ho effettuato il comando di </w:t>
+      </w:r>
+      <w:proofErr w:type="spellStart"/>
+      <w:r>
+        <w:rPr>
+          <w:b/>
+          <w:highlight w:val="yellow"/>
+        </w:rPr>
+        <w:t>git</w:t>
+      </w:r>
+      <w:proofErr w:type="spellEnd"/>
+      <w:r>
+        <w:rPr>
+          <w:b/>
+          <w:highlight w:val="yellow"/>
+        </w:rPr>
+        <w:t xml:space="preserve"> log</w:t>
+      </w:r>
+      <w:r>
+        <w:t xml:space="preserve"> e alla fine mi appare la scritta </w:t>
+      </w:r>
+      <w:r>
+        <w:rPr>
+          <w:b/>
+          <w:highlight w:val="yellow"/>
+        </w:rPr>
+        <w:t>END</w:t>
+      </w:r>
+      <w:r>
+        <w:t xml:space="preserve"> ma non</w:t>
+      </w:r>
+      <w:r>
+        <w:rPr>
+          <w:b/>
+        </w:rPr>
+        <w:t xml:space="preserve"> $</w:t>
+      </w:r>
+      <w:r>
+        <w:t xml:space="preserve"> allora schiaccio sulla tastiera </w:t>
+      </w:r>
+      <w:proofErr w:type="spellStart"/>
+      <w:r>
+        <w:rPr>
+          <w:b/>
+        </w:rPr>
+        <w:t>Shift+Q</w:t>
+      </w:r>
+      <w:proofErr w:type="spellEnd"/>
+      <w:r>
+        <w:t xml:space="preserve"> e riapparirà la riga di comando).</w:t>
+      </w:r>
+    </w:p>
     <w:p>
       <w:pPr>
         <w:jc w:val="center"/>
@@ -828,106 +2108,762 @@
           <w:sz w:val="28"/>
         </w:rPr>
       </w:pPr>
-      <w:r>
-        <w:rPr>
-          <w:b/>
-          <w:sz w:val="28"/>
-        </w:rPr>
-        <w:t>Cosa sono Git e GitHub</w:t>
-      </w:r>
     </w:p>
     <w:p>
-      <w:r>
-        <w:t>Git viene utilizzato come “Version Control”, tiene traccia della cronologia e delle modifiche che vengono fatte ai file. Viene utilizzato anche per effettuare collaborazioni con altre persone, sullo stesso progetto, e quindi avere una cronologia di tutte le operazioni effettuate da tutte le persone che partecipano al progetto.</w:t>
-      </w:r>
+      <w:pPr>
+        <w:jc w:val="center"/>
+        <w:rPr>
+          <w:b/>
+          <w:sz w:val="28"/>
+        </w:rPr>
+      </w:pPr>
     </w:p>
     <w:p>
-      <w:r>
-        <w:t>GitHub è un “Web Service” o Server dove ci si può registrare per avere una propria libreria e quindi dove si possono salvare tutti i file che utilizzano Git.</w:t>
-      </w:r>
+      <w:pPr>
+        <w:jc w:val="center"/>
+        <w:rPr>
+          <w:b/>
+          <w:sz w:val="28"/>
+        </w:rPr>
+      </w:pPr>
+      <w:r>
+        <w:rPr>
+          <w:b/>
+          <w:sz w:val="28"/>
+        </w:rPr>
+        <w:t xml:space="preserve">Cosa sono </w:t>
+      </w:r>
+      <w:proofErr w:type="spellStart"/>
+      <w:r>
+        <w:rPr>
+          <w:b/>
+          <w:sz w:val="28"/>
+        </w:rPr>
+        <w:t>Git</w:t>
+      </w:r>
+      <w:proofErr w:type="spellEnd"/>
+      <w:r>
+        <w:rPr>
+          <w:b/>
+          <w:sz w:val="28"/>
+        </w:rPr>
+        <w:t xml:space="preserve"> e </w:t>
+      </w:r>
+      <w:proofErr w:type="spellStart"/>
+      <w:r>
+        <w:rPr>
+          <w:b/>
+          <w:sz w:val="28"/>
+        </w:rPr>
+        <w:t>GitHub</w:t>
+      </w:r>
+      <w:proofErr w:type="spellEnd"/>
     </w:p>
     <w:p>
-      <w:r>
-        <w:t>GitHub Repository è l’archivio del progetto (come se fosse la cartella del progetto)</w:t>
+      <w:proofErr w:type="spellStart"/>
+      <w:r>
+        <w:t>Git</w:t>
+      </w:r>
+      <w:proofErr w:type="spellEnd"/>
+      <w:r>
+        <w:t xml:space="preserve"> viene utilizzato come “Version Control”, tiene traccia della cronologia e delle modifiche che vengono fatte ai file. Viene utilizzato anche per effettuare collaborazioni con altre persone, sullo stesso progetto, e quindi avere una cronologia di tutte le operazioni effettuate da tutte le persone che partecipano al progetto.</w:t>
       </w:r>
     </w:p>
     <w:p>
-      <w:r>
-        <w:t>Su GitHub posso creare file ad esempio un .txt e “committarlo” (salvarlo-termine che si utilizza usando Git). Posso anche modificarlo una volta creato o anche vederlo soltanto. Per modificarlo vado sul comando di Edit e posso modificarlo. Per vederlo basta cliccare sopra al file nel Repository. Quando faccio una modifica ad un file posso scrivere un commento prima di committarlo in modo tale che se un’altra persona vuole sapere cosa è stato fatto lo può vedere. Per vedere le modifiche basta entrare nella History del mio Repository.</w:t>
+      <w:proofErr w:type="spellStart"/>
+      <w:r>
+        <w:t>GitHub</w:t>
+      </w:r>
+      <w:proofErr w:type="spellEnd"/>
+      <w:r>
+        <w:t xml:space="preserve"> è un “Web Service” o Server dove ci si può registrare per avere una propria libreria e quindi dove si possono salvare tutti i file che utilizzano </w:t>
+      </w:r>
+      <w:proofErr w:type="spellStart"/>
+      <w:r>
+        <w:t>Git</w:t>
+      </w:r>
+      <w:proofErr w:type="spellEnd"/>
+      <w:r>
+        <w:t>.</w:t>
       </w:r>
     </w:p>
     <w:p>
-      <w:r>
-        <w:t xml:space="preserve">Il Commit Hash è il codice unico per identificare i Commit effettuati: ogni Commit ha un suo codice. </w:t>
+      <w:proofErr w:type="spellStart"/>
+      <w:r>
+        <w:t>GitHub</w:t>
+      </w:r>
+      <w:proofErr w:type="spellEnd"/>
+      <w:r>
+        <w:t xml:space="preserve"> </w:t>
+      </w:r>
+      <w:proofErr w:type="spellStart"/>
+      <w:r>
+        <w:t>Repository</w:t>
+      </w:r>
+      <w:proofErr w:type="spellEnd"/>
+      <w:r>
+        <w:t xml:space="preserve"> è l’archivio del progetto (come se fosse la cartella del progetto)</w:t>
       </w:r>
     </w:p>
     <w:p>
       <w:r>
-        <w:t>Banches sono le diramazioni del nostro progetto nella nostra Repository. Il ramo principale, detto anche ramo Master, è quello lineare del nostro progetto (es. se il nostro progetto riguarda i pesci e continuo a committare cose sui pesci sto lavorando sempre nel ramo Master). Se voglio lavorare allo stesso documento del ramo Master ma con uno scopo/</w:t>
-      </w:r>
-      <w:r>
-        <w:t xml:space="preserve">obbiettivo diverso, divido il ramo principale o creo un ramo alternativo in qualunque punto dei miei </w:t>
-      </w:r>
-      <w:r>
-        <w:t>C</w:t>
-      </w:r>
-      <w:r>
-        <w:t xml:space="preserve">ommit. Per fare questo in GitHub, entro nella mia Repository e creo un nuovo Branch (dandogli un nome), poi posso eseguire le modifiche ai file che voglio e committare il tutto. Quando committo posso decidere se farlo nel Branch appena creato o in un nuovo Branch (ovviamente posso anche commentare quello che ho appena modificato). Ora ho due versioni del file in due rami diversi: uno è nel ramo Master dove non ho le modifiche fatte nell’altro ramo; l’altro </w:t>
-      </w:r>
-      <w:r>
-        <w:t xml:space="preserve">file è nel ramo appena creato con le modifiche appena effettuate (es se ho il mio file sui pesci e voglio parlare di cani </w:t>
-      </w:r>
-      <w:r>
-        <w:lastRenderedPageBreak/>
-        <w:t xml:space="preserve">ma non voglio modificare il file principale, basta creare un nuovo Branch chiamato “Cani”, effettuare le modifiche che voglio, committare ed ho finito. Se vado a vedere il file nel ramo Master troverò che parla solo di pesci, invece se vado a vederlo nel Branch “Cani” troverò che parla di cani e di pesci.). </w:t>
-      </w:r>
-      <w:r>
-        <w:t xml:space="preserve">Se vado nella sezione </w:t>
-      </w:r>
-      <w:r>
-        <w:t xml:space="preserve">Insights </w:t>
-      </w:r>
-      <w:r>
-        <w:t xml:space="preserve">di GitHub posso controllare la mia diramazione (Branch) cliccando sull’opzione Network. </w:t>
-      </w:r>
-      <w:r>
-        <w:t xml:space="preserve">Se con la mia diramazione voglio tornare nel ramo Master perché il lavoro che ho fatto può essere aggiunto al progetto principale, devo fare un Marge. Fare un Marge vine preceduto da una richiesta di Pull cioè una Pull Request. Sempre in GitHub trovo la sezione, nel mio Repository, Pull Request. Se clicco lì mi dice che c’è un nuovo </w:t>
-      </w:r>
-      <w:r>
-        <w:t>Branch e posso comparare le modifiche nel Branch con quelle nel ramo Master. Una volta comparate e visto che non ci sono errori fa una richiesta di Pull e mi dice che non ci sono conflitti e che posso fare un Merge. Facendo un Merge unisco il ramo che si era distaccato dal Master con il ramo Master.</w:t>
+        <w:t xml:space="preserve">Su </w:t>
+      </w:r>
+      <w:proofErr w:type="spellStart"/>
+      <w:r>
+        <w:t>GitHub</w:t>
+      </w:r>
+      <w:proofErr w:type="spellEnd"/>
+      <w:r>
+        <w:t xml:space="preserve"> posso creare file ad esempio un .</w:t>
+      </w:r>
+      <w:proofErr w:type="spellStart"/>
+      <w:r>
+        <w:t>txt</w:t>
+      </w:r>
+      <w:proofErr w:type="spellEnd"/>
+      <w:r>
+        <w:t xml:space="preserve"> </w:t>
+      </w:r>
+      <w:proofErr w:type="gramStart"/>
+      <w:r>
+        <w:t>e “</w:t>
+      </w:r>
+      <w:proofErr w:type="spellStart"/>
+      <w:proofErr w:type="gramEnd"/>
+      <w:r>
+        <w:t>committarlo</w:t>
+      </w:r>
+      <w:proofErr w:type="spellEnd"/>
+      <w:r>
+        <w:t xml:space="preserve">” (salvarlo-termine che si utilizza usando </w:t>
+      </w:r>
+      <w:proofErr w:type="spellStart"/>
+      <w:r>
+        <w:t>Git</w:t>
+      </w:r>
+      <w:proofErr w:type="spellEnd"/>
+      <w:r>
+        <w:t xml:space="preserve">). Posso anche modificarlo una volta creato o anche vederlo soltanto. Per modificarlo vado sul comando di </w:t>
+      </w:r>
+      <w:proofErr w:type="spellStart"/>
+      <w:r>
+        <w:t>Edit</w:t>
+      </w:r>
+      <w:proofErr w:type="spellEnd"/>
+      <w:r>
+        <w:t xml:space="preserve"> e posso modificarlo. Per vederlo basta cliccare sopra al file nel </w:t>
+      </w:r>
+      <w:proofErr w:type="spellStart"/>
+      <w:r>
+        <w:t>Repository</w:t>
+      </w:r>
+      <w:proofErr w:type="spellEnd"/>
+      <w:r>
+        <w:t xml:space="preserve">. Quando faccio una modifica ad un file posso scrivere un commento prima di </w:t>
+      </w:r>
+      <w:proofErr w:type="spellStart"/>
+      <w:r>
+        <w:t>committarlo</w:t>
+      </w:r>
+      <w:proofErr w:type="spellEnd"/>
+      <w:r>
+        <w:t xml:space="preserve"> in modo tale che se un’altra persona vuole sapere cosa è stato fatto lo può vedere. Per vedere le modifiche basta entrare nella </w:t>
+      </w:r>
+      <w:proofErr w:type="spellStart"/>
+      <w:r>
+        <w:t>History</w:t>
+      </w:r>
+      <w:proofErr w:type="spellEnd"/>
+      <w:r>
+        <w:t xml:space="preserve"> del mio </w:t>
+      </w:r>
+      <w:proofErr w:type="spellStart"/>
+      <w:r>
+        <w:t>Repository</w:t>
+      </w:r>
+      <w:proofErr w:type="spellEnd"/>
+      <w:r>
+        <w:t>.</w:t>
       </w:r>
     </w:p>
     <w:p>
       <w:r>
-        <w:t xml:space="preserve">Quando si usa il comando Fork vuol dire che sto facendo una copia di un intero Repository da un account ad un altro (ovviamente stiamo parlando di GitHub). </w:t>
-      </w:r>
-      <w:r>
-        <w:t xml:space="preserve">Questo comando è utile quando voglio eseguire delle modifiche ad un Repository senza dover chiedere l’accesso al creatore ogni volta, e senza far si che il suo progetto venga modificato nella sua Repository. </w:t>
+        <w:t xml:space="preserve">Il </w:t>
+      </w:r>
+      <w:proofErr w:type="spellStart"/>
+      <w:r>
+        <w:t>Commit</w:t>
+      </w:r>
+      <w:proofErr w:type="spellEnd"/>
+      <w:r>
+        <w:t xml:space="preserve"> </w:t>
+      </w:r>
+      <w:proofErr w:type="spellStart"/>
+      <w:r>
+        <w:t>Hash</w:t>
+      </w:r>
+      <w:proofErr w:type="spellEnd"/>
+      <w:r>
+        <w:t xml:space="preserve"> è il codice unico per identificare i </w:t>
+      </w:r>
+      <w:proofErr w:type="spellStart"/>
+      <w:r>
+        <w:t>Commit</w:t>
+      </w:r>
+      <w:proofErr w:type="spellEnd"/>
+      <w:r>
+        <w:t xml:space="preserve"> effettuati: ogni </w:t>
+      </w:r>
+      <w:proofErr w:type="spellStart"/>
+      <w:r>
+        <w:t>Commit</w:t>
+      </w:r>
+      <w:proofErr w:type="spellEnd"/>
+      <w:r>
+        <w:t xml:space="preserve"> ha un suo codice. </w:t>
       </w:r>
     </w:p>
     <w:p>
-      <w:r>
-        <w:t>Il comando di Pull o Pull Request serve per inviare un Branch all’autore del Repository. Se ho effettuato delle modifiche al progetto tali da, per esempio, migliorarlo, posso chiedere all’autore del progetto di accettare le mie modifiche tramite una richiesta di Pull che io effettuo. L’autore può accettarle o no (questo si intende ovviamente se ho fatto un Fork del suo Repository). Queste operazioni posso effettuarle in due modi su GitHub: tramite il tasto di Fork o tramite il tasto Edit. È</w:t>
-      </w:r>
-      <w:r>
-        <w:t xml:space="preserve"> buona norma creare un Branch se voglio modificare il progetto di qualcun altro e riproporglielo. Per accettare una Pull Request basta eseguire il comando di Merge sulla richiesta che si vuole accettare. Si possono anche controllare le richieste di Pull.</w:t>
+      <w:proofErr w:type="spellStart"/>
+      <w:r>
+        <w:t>Banches</w:t>
+      </w:r>
+      <w:proofErr w:type="spellEnd"/>
+      <w:r>
+        <w:t xml:space="preserve"> sono le diramazioni del nostro progetto nella nostra </w:t>
+      </w:r>
+      <w:proofErr w:type="spellStart"/>
+      <w:r>
+        <w:t>Repository</w:t>
+      </w:r>
+      <w:proofErr w:type="spellEnd"/>
+      <w:r>
+        <w:t xml:space="preserve">. Il ramo principale, detto anche ramo Master, è quello lineare del nostro progetto (es. se il nostro progetto riguarda i pesci e continuo a </w:t>
+      </w:r>
+      <w:proofErr w:type="spellStart"/>
+      <w:r>
+        <w:t>committare</w:t>
+      </w:r>
+      <w:proofErr w:type="spellEnd"/>
+      <w:r>
+        <w:t xml:space="preserve"> cose sui pesci sto lavorando sempre nel ramo Master). Se voglio lavorare allo stesso documento del ramo Master ma con uno scopo/</w:t>
+      </w:r>
+      <w:r>
+        <w:t xml:space="preserve">obbiettivo diverso, divido il ramo principale o creo un ramo alternativo in qualunque punto dei miei </w:t>
+      </w:r>
+      <w:proofErr w:type="spellStart"/>
+      <w:r>
+        <w:t>C</w:t>
+      </w:r>
+      <w:r>
+        <w:t>ommit</w:t>
+      </w:r>
+      <w:proofErr w:type="spellEnd"/>
+      <w:r>
+        <w:t xml:space="preserve">. Per fare questo in </w:t>
+      </w:r>
+      <w:proofErr w:type="spellStart"/>
+      <w:r>
+        <w:t>GitHub</w:t>
+      </w:r>
+      <w:proofErr w:type="spellEnd"/>
+      <w:r>
+        <w:t xml:space="preserve">, entro nella mia </w:t>
+      </w:r>
+      <w:proofErr w:type="spellStart"/>
+      <w:r>
+        <w:t>Repository</w:t>
+      </w:r>
+      <w:proofErr w:type="spellEnd"/>
+      <w:r>
+        <w:t xml:space="preserve"> e creo un nuovo </w:t>
+      </w:r>
+      <w:proofErr w:type="spellStart"/>
+      <w:r>
+        <w:t>Branch</w:t>
+      </w:r>
+      <w:proofErr w:type="spellEnd"/>
+      <w:r>
+        <w:t xml:space="preserve"> (dandogli un nome), poi posso eseguire le modifiche ai file che voglio e </w:t>
+      </w:r>
+      <w:proofErr w:type="spellStart"/>
+      <w:r>
+        <w:t>committare</w:t>
+      </w:r>
+      <w:proofErr w:type="spellEnd"/>
+      <w:r>
+        <w:t xml:space="preserve"> il tutto. Quando </w:t>
+      </w:r>
+      <w:proofErr w:type="spellStart"/>
+      <w:r>
+        <w:t>committo</w:t>
+      </w:r>
+      <w:proofErr w:type="spellEnd"/>
+      <w:r>
+        <w:t xml:space="preserve"> posso decidere se farlo nel </w:t>
+      </w:r>
+      <w:proofErr w:type="spellStart"/>
+      <w:r>
+        <w:t>Branch</w:t>
+      </w:r>
+      <w:proofErr w:type="spellEnd"/>
+      <w:r>
+        <w:t xml:space="preserve"> appena creato o in un nuovo </w:t>
+      </w:r>
+      <w:proofErr w:type="spellStart"/>
+      <w:r>
+        <w:t>Branch</w:t>
+      </w:r>
+      <w:proofErr w:type="spellEnd"/>
+      <w:r>
+        <w:t xml:space="preserve"> (ovviamente posso anche commentare quello che ho appena modificato). Ora ho due versioni del file in due rami diversi: uno è nel ramo Master dove non ho le modifiche fatte nell’altro ramo; l’altro </w:t>
+      </w:r>
+      <w:r>
+        <w:t xml:space="preserve">file è nel </w:t>
+      </w:r>
+      <w:r>
+        <w:lastRenderedPageBreak/>
+        <w:t xml:space="preserve">ramo appena creato con le modifiche appena effettuate (es se ho il mio file sui pesci e voglio parlare di cani ma non voglio modificare il file principale, basta creare un nuovo </w:t>
+      </w:r>
+      <w:proofErr w:type="spellStart"/>
+      <w:r>
+        <w:t>Branch</w:t>
+      </w:r>
+      <w:proofErr w:type="spellEnd"/>
+      <w:r>
+        <w:t xml:space="preserve"> chiamato “Cani”, effettuare le modifiche che voglio, </w:t>
+      </w:r>
+      <w:proofErr w:type="spellStart"/>
+      <w:r>
+        <w:t>committare</w:t>
+      </w:r>
+      <w:proofErr w:type="spellEnd"/>
+      <w:r>
+        <w:t xml:space="preserve"> ed ho finito. Se vado a vedere il file nel ramo Master troverò che parla solo di pesci, invece se vado a vederlo nel </w:t>
+      </w:r>
+      <w:proofErr w:type="spellStart"/>
+      <w:r>
+        <w:t>Branch</w:t>
+      </w:r>
+      <w:proofErr w:type="spellEnd"/>
+      <w:r>
+        <w:t xml:space="preserve"> “Cani” troverò che parla di cani e di pesci.). </w:t>
+      </w:r>
+      <w:r>
+        <w:t xml:space="preserve">Se vado nella sezione </w:t>
+      </w:r>
+      <w:proofErr w:type="spellStart"/>
+      <w:r>
+        <w:t>Insights</w:t>
+      </w:r>
+      <w:proofErr w:type="spellEnd"/>
+      <w:r>
+        <w:t xml:space="preserve"> </w:t>
+      </w:r>
+      <w:r>
+        <w:t xml:space="preserve">di </w:t>
+      </w:r>
+      <w:proofErr w:type="spellStart"/>
+      <w:r>
+        <w:t>GitHub</w:t>
+      </w:r>
+      <w:proofErr w:type="spellEnd"/>
+      <w:r>
+        <w:t xml:space="preserve"> posso controllare la mia diramazione (</w:t>
+      </w:r>
+      <w:proofErr w:type="spellStart"/>
+      <w:r>
+        <w:t>Branch</w:t>
+      </w:r>
+      <w:proofErr w:type="spellEnd"/>
+      <w:r>
+        <w:t xml:space="preserve">) cliccando sull’opzione Network. </w:t>
+      </w:r>
+      <w:r>
+        <w:t xml:space="preserve">Se con la mia diramazione voglio tornare nel ramo Master perché il lavoro che ho fatto può essere aggiunto al progetto principale, devo fare un </w:t>
+      </w:r>
+      <w:proofErr w:type="spellStart"/>
+      <w:r>
+        <w:t>Marge</w:t>
+      </w:r>
+      <w:proofErr w:type="spellEnd"/>
+      <w:r>
+        <w:t xml:space="preserve">. Fare un </w:t>
+      </w:r>
+      <w:proofErr w:type="spellStart"/>
+      <w:r>
+        <w:t>Marge</w:t>
+      </w:r>
+      <w:proofErr w:type="spellEnd"/>
+      <w:r>
+        <w:t xml:space="preserve"> </w:t>
+      </w:r>
+      <w:proofErr w:type="spellStart"/>
+      <w:r>
+        <w:t>vine</w:t>
+      </w:r>
+      <w:proofErr w:type="spellEnd"/>
+      <w:r>
+        <w:t xml:space="preserve"> preceduto da una richiesta di Pull cioè una Pull </w:t>
+      </w:r>
+      <w:proofErr w:type="spellStart"/>
+      <w:r>
+        <w:t>Request</w:t>
+      </w:r>
+      <w:proofErr w:type="spellEnd"/>
+      <w:r>
+        <w:t xml:space="preserve">. Sempre in </w:t>
+      </w:r>
+      <w:proofErr w:type="spellStart"/>
+      <w:r>
+        <w:t>GitHub</w:t>
+      </w:r>
+      <w:proofErr w:type="spellEnd"/>
+      <w:r>
+        <w:t xml:space="preserve"> trovo la sezione, nel mio </w:t>
+      </w:r>
+      <w:proofErr w:type="spellStart"/>
+      <w:r>
+        <w:t>Repository</w:t>
+      </w:r>
+      <w:proofErr w:type="spellEnd"/>
+      <w:r>
+        <w:t xml:space="preserve">, Pull </w:t>
+      </w:r>
+      <w:proofErr w:type="spellStart"/>
+      <w:r>
+        <w:t>Request</w:t>
+      </w:r>
+      <w:proofErr w:type="spellEnd"/>
+      <w:r>
+        <w:t xml:space="preserve">. Se clicco lì mi dice che c’è un nuovo </w:t>
+      </w:r>
+      <w:proofErr w:type="spellStart"/>
+      <w:r>
+        <w:t>Branch</w:t>
+      </w:r>
+      <w:proofErr w:type="spellEnd"/>
+      <w:r>
+        <w:t xml:space="preserve"> e posso comparare le modifiche nel </w:t>
+      </w:r>
+      <w:proofErr w:type="spellStart"/>
+      <w:r>
+        <w:t>Branch</w:t>
+      </w:r>
+      <w:proofErr w:type="spellEnd"/>
+      <w:r>
+        <w:t xml:space="preserve"> con quelle nel ramo Master. Una volta comparate e visto che non ci sono errori fa una richiesta di Pull e mi dice che non ci sono conflitti e che posso fare un Merge. Facendo un Merge unisco il ramo che si era distaccato dal Master con il ramo Master.</w:t>
       </w:r>
     </w:p>
     <w:p>
       <w:r>
-        <w:t>In GitHub c’è una sezione chiamata Issues. In questa sezione le persone che stanno lavorando al progetto o comunque vedono e modificano il Repository, possono inviare al proprietario, un Issues, cioè che hanno trovato un “problema”. Il “problema” potrebbe esse un Bug, una parte mancante, una scritta sbagliata o qualsiasi altra cosa. La persona che manda l’Issues</w:t>
-      </w:r>
-      <w:r>
-        <w:t xml:space="preserve"> può scrivere, aggiungere immagini o link (Markdown) alla segnalazione. La persona che riceve questa segnalazione, la troverà nella sezione Issues e finché non la risolve o comunque la segna Closed essa rimarrà Open (aperta). Il proprietario del Repository può anche risolvere il problema (seguire il consiglio proposto) modificando il file che riguarda la segnalazione e mettendo nella sezione Commit Changes che si è modificato quello che andavo modificato secondo la segnalazione #X dove X= al numero della segnalazione. Per trovare il numero della segnalazione bisogna andare dentro la sezione Issues e guardare il numero che c’è scritto vicino alla segnalazione (di solito e preceduto da un #). Quando si fa così dentro alla segnalazione apparirà che è stata Commitata la modifica e se clicco dove c’è scritto che è stata effettuata la modifica richiesta posso andare a vedere cosa è stato modificato.</w:t>
-      </w:r>
-      <w:r>
-        <w:t xml:space="preserve"> Infine posso chiudere la segnalazione (come proprietario del Repository). Se volessi chiudere direttamente la segnalazione </w:t>
-      </w:r>
-      <w:r>
-        <w:t>mentre sto facendo la modifica richiesta, basta aggiungere la parola Fixies sulla sezione Commi Changes e l’Issues si chiuderà automaticamente.</w:t>
-      </w:r>
-      <w:r>
-        <w:t xml:space="preserve"> Quando segnalo un problema posso anche aggiungere il numero di Commit (per esempio) alla segnalazione in modo tale da far capire direttamente cosa non va per me. Questo numero lo posso trovare nell’URL quando entro dentro il Commit che voglio segnalare.</w:t>
+        <w:t xml:space="preserve">Quando si usa il comando </w:t>
+      </w:r>
+      <w:proofErr w:type="spellStart"/>
+      <w:r>
+        <w:t>Fork</w:t>
+      </w:r>
+      <w:proofErr w:type="spellEnd"/>
+      <w:r>
+        <w:t xml:space="preserve"> vuol dire che sto facendo una copia di un intero </w:t>
+      </w:r>
+      <w:proofErr w:type="spellStart"/>
+      <w:r>
+        <w:t>Repository</w:t>
+      </w:r>
+      <w:proofErr w:type="spellEnd"/>
+      <w:r>
+        <w:t xml:space="preserve"> da un account ad un altro (ovviamente stiamo parlando di </w:t>
+      </w:r>
+      <w:proofErr w:type="spellStart"/>
+      <w:r>
+        <w:t>GitHub</w:t>
+      </w:r>
+      <w:proofErr w:type="spellEnd"/>
+      <w:r>
+        <w:t xml:space="preserve">). </w:t>
+      </w:r>
+      <w:r>
+        <w:t xml:space="preserve">Questo comando è utile quando voglio eseguire delle modifiche ad un </w:t>
+      </w:r>
+      <w:proofErr w:type="spellStart"/>
+      <w:r>
+        <w:t>Repository</w:t>
+      </w:r>
+      <w:proofErr w:type="spellEnd"/>
+      <w:r>
+        <w:t xml:space="preserve"> senza dover chiedere l’accesso al creatore ogni volta, e senza far </w:t>
+      </w:r>
+      <w:proofErr w:type="spellStart"/>
+      <w:r>
+        <w:t>si</w:t>
+      </w:r>
+      <w:proofErr w:type="spellEnd"/>
+      <w:r>
+        <w:t xml:space="preserve"> che il suo progetto venga modificato nella sua </w:t>
+      </w:r>
+      <w:proofErr w:type="spellStart"/>
+      <w:r>
+        <w:t>Repository</w:t>
+      </w:r>
+      <w:proofErr w:type="spellEnd"/>
+      <w:r>
+        <w:t xml:space="preserve">. </w:t>
+      </w:r>
+    </w:p>
+    <w:p>
+      <w:r>
+        <w:t xml:space="preserve">Il comando di Pull o Pull </w:t>
+      </w:r>
+      <w:proofErr w:type="spellStart"/>
+      <w:r>
+        <w:t>Request</w:t>
+      </w:r>
+      <w:proofErr w:type="spellEnd"/>
+      <w:r>
+        <w:t xml:space="preserve"> serve per inviare un </w:t>
+      </w:r>
+      <w:proofErr w:type="spellStart"/>
+      <w:r>
+        <w:t>Branch</w:t>
+      </w:r>
+      <w:proofErr w:type="spellEnd"/>
+      <w:r>
+        <w:t xml:space="preserve"> all’autore del </w:t>
+      </w:r>
+      <w:proofErr w:type="spellStart"/>
+      <w:r>
+        <w:t>Repository</w:t>
+      </w:r>
+      <w:proofErr w:type="spellEnd"/>
+      <w:r>
+        <w:t xml:space="preserve">. Se ho effettuato delle modifiche al progetto tali da, per esempio, migliorarlo, posso chiedere all’autore del progetto di accettare le mie modifiche tramite una richiesta di Pull che io effettuo. L’autore può accettarle o no (questo si intende ovviamente se ho fatto un </w:t>
+      </w:r>
+      <w:proofErr w:type="spellStart"/>
+      <w:r>
+        <w:t>Fork</w:t>
+      </w:r>
+      <w:proofErr w:type="spellEnd"/>
+      <w:r>
+        <w:t xml:space="preserve"> del suo </w:t>
+      </w:r>
+      <w:proofErr w:type="spellStart"/>
+      <w:r>
+        <w:t>Repository</w:t>
+      </w:r>
+      <w:proofErr w:type="spellEnd"/>
+      <w:r>
+        <w:t xml:space="preserve">). Queste operazioni posso effettuarle in due modi su </w:t>
+      </w:r>
+      <w:proofErr w:type="spellStart"/>
+      <w:r>
+        <w:t>GitHub</w:t>
+      </w:r>
+      <w:proofErr w:type="spellEnd"/>
+      <w:r>
+        <w:t xml:space="preserve">: tramite il tasto di </w:t>
+      </w:r>
+      <w:proofErr w:type="spellStart"/>
+      <w:r>
+        <w:t>Fork</w:t>
+      </w:r>
+      <w:proofErr w:type="spellEnd"/>
+      <w:r>
+        <w:t xml:space="preserve"> o tramite il tasto </w:t>
+      </w:r>
+      <w:proofErr w:type="spellStart"/>
+      <w:r>
+        <w:t>Edit</w:t>
+      </w:r>
+      <w:proofErr w:type="spellEnd"/>
+      <w:r>
+        <w:t>. È</w:t>
+      </w:r>
+      <w:r>
+        <w:t xml:space="preserve"> buona norma creare un </w:t>
+      </w:r>
+      <w:proofErr w:type="spellStart"/>
+      <w:r>
+        <w:t>Branch</w:t>
+      </w:r>
+      <w:proofErr w:type="spellEnd"/>
+      <w:r>
+        <w:t xml:space="preserve"> se voglio modificare il progetto di qualcun altro e riproporglielo. Per accettare una Pull </w:t>
+      </w:r>
+      <w:proofErr w:type="spellStart"/>
+      <w:r>
+        <w:t>Request</w:t>
+      </w:r>
+      <w:proofErr w:type="spellEnd"/>
+      <w:r>
+        <w:t xml:space="preserve"> basta eseguire il comando di Merge sulla richiesta che si vuole accettare. Si possono anche controllare le richieste di Pull.</w:t>
+      </w:r>
+    </w:p>
+    <w:p>
+      <w:r>
+        <w:t xml:space="preserve">In </w:t>
+      </w:r>
+      <w:proofErr w:type="spellStart"/>
+      <w:r>
+        <w:t>GitHub</w:t>
+      </w:r>
+      <w:proofErr w:type="spellEnd"/>
+      <w:r>
+        <w:t xml:space="preserve"> c’è una sezione chiamata </w:t>
+      </w:r>
+      <w:proofErr w:type="spellStart"/>
+      <w:r>
+        <w:t>Issues</w:t>
+      </w:r>
+      <w:proofErr w:type="spellEnd"/>
+      <w:r>
+        <w:t xml:space="preserve">. In questa sezione le persone che stanno lavorando al progetto o comunque vedono e modificano il </w:t>
+      </w:r>
+      <w:proofErr w:type="spellStart"/>
+      <w:r>
+        <w:t>Repository</w:t>
+      </w:r>
+      <w:proofErr w:type="spellEnd"/>
+      <w:r>
+        <w:t xml:space="preserve">, possono inviare al proprietario, un </w:t>
+      </w:r>
+      <w:proofErr w:type="spellStart"/>
+      <w:r>
+        <w:t>Issues</w:t>
+      </w:r>
+      <w:proofErr w:type="spellEnd"/>
+      <w:r>
+        <w:t>, cioè che hanno trovato un “problema”. Il “problema” potrebbe esse un Bug, una parte mancante, una scritta sbagliata o qualsiasi altra cosa. La persona che manda l’</w:t>
+      </w:r>
+      <w:proofErr w:type="spellStart"/>
+      <w:r>
+        <w:t>Issues</w:t>
+      </w:r>
+      <w:proofErr w:type="spellEnd"/>
+      <w:r>
+        <w:t xml:space="preserve"> può scrivere, aggiungere immagini o link (</w:t>
+      </w:r>
+      <w:proofErr w:type="spellStart"/>
+      <w:r>
+        <w:t>Markdown</w:t>
+      </w:r>
+      <w:proofErr w:type="spellEnd"/>
+      <w:r>
+        <w:t xml:space="preserve">) alla segnalazione. La persona che riceve questa segnalazione, la troverà nella sezione </w:t>
+      </w:r>
+      <w:proofErr w:type="spellStart"/>
+      <w:r>
+        <w:t>Issues</w:t>
+      </w:r>
+      <w:proofErr w:type="spellEnd"/>
+      <w:r>
+        <w:t xml:space="preserve"> e finché non la risolve o comunque la segna </w:t>
+      </w:r>
+      <w:proofErr w:type="spellStart"/>
+      <w:r>
+        <w:t>Closed</w:t>
+      </w:r>
+      <w:proofErr w:type="spellEnd"/>
+      <w:r>
+        <w:t xml:space="preserve"> essa rimarrà Open (aperta). Il proprietario del </w:t>
+      </w:r>
+      <w:proofErr w:type="spellStart"/>
+      <w:r>
+        <w:t>Repository</w:t>
+      </w:r>
+      <w:proofErr w:type="spellEnd"/>
+      <w:r>
+        <w:t xml:space="preserve"> può anche risolvere il problema (seguire il consiglio proposto) modificando il file che riguarda la segnalazione e mettendo nella sezione </w:t>
+      </w:r>
+      <w:proofErr w:type="spellStart"/>
+      <w:r>
+        <w:t>Commit</w:t>
+      </w:r>
+      <w:proofErr w:type="spellEnd"/>
+      <w:r>
+        <w:t xml:space="preserve"> </w:t>
+      </w:r>
+      <w:proofErr w:type="spellStart"/>
+      <w:r>
+        <w:t>Changes</w:t>
+      </w:r>
+      <w:proofErr w:type="spellEnd"/>
+      <w:r>
+        <w:t xml:space="preserve"> che si è modificato quello che andavo modificato secondo la segnalazione #X dove X= al numero della segnalazione. Per trovare il numero della segnalazione bisogna andare dentro la sezione </w:t>
+      </w:r>
+      <w:proofErr w:type="spellStart"/>
+      <w:r>
+        <w:t>Issues</w:t>
+      </w:r>
+      <w:proofErr w:type="spellEnd"/>
+      <w:r>
+        <w:t xml:space="preserve"> e guardare il numero che c’è scritto vicino alla segnalazione (di solito e preceduto da un #). Quando si fa così dentro alla segnalazione apparirà che è stata </w:t>
+      </w:r>
+      <w:proofErr w:type="spellStart"/>
+      <w:r>
+        <w:t>Commitata</w:t>
+      </w:r>
+      <w:proofErr w:type="spellEnd"/>
+      <w:r>
+        <w:t xml:space="preserve"> la modifica e se clicco dove c’è scritto che è stata effettuata la modifica richiesta posso andare a vedere cosa è stato modificato.</w:t>
+      </w:r>
+      <w:r>
+        <w:t xml:space="preserve"> Infine posso chiudere la segnalazione (come proprietario del </w:t>
+      </w:r>
+      <w:proofErr w:type="spellStart"/>
+      <w:r>
+        <w:t>Repository</w:t>
+      </w:r>
+      <w:proofErr w:type="spellEnd"/>
+      <w:r>
+        <w:t xml:space="preserve">). Se volessi chiudere direttamente la segnalazione </w:t>
+      </w:r>
+      <w:r>
+        <w:t xml:space="preserve">mentre sto facendo la modifica richiesta, basta aggiungere la parola </w:t>
+      </w:r>
+      <w:proofErr w:type="spellStart"/>
+      <w:r>
+        <w:t>Fixies</w:t>
+      </w:r>
+      <w:proofErr w:type="spellEnd"/>
+      <w:r>
+        <w:t xml:space="preserve"> sulla sezione Commi </w:t>
+      </w:r>
+      <w:proofErr w:type="spellStart"/>
+      <w:r>
+        <w:t>Changes</w:t>
+      </w:r>
+      <w:proofErr w:type="spellEnd"/>
+      <w:r>
+        <w:t xml:space="preserve"> e l’</w:t>
+      </w:r>
+      <w:proofErr w:type="spellStart"/>
+      <w:r>
+        <w:t>Issues</w:t>
+      </w:r>
+      <w:proofErr w:type="spellEnd"/>
+      <w:r>
+        <w:t xml:space="preserve"> si chiuderà automaticamente.</w:t>
+      </w:r>
+      <w:r>
+        <w:t xml:space="preserve"> Quando segnalo un problema posso anche aggiungere il numero di </w:t>
+      </w:r>
+      <w:proofErr w:type="spellStart"/>
+      <w:r>
+        <w:t>Commit</w:t>
+      </w:r>
+      <w:proofErr w:type="spellEnd"/>
+      <w:r>
+        <w:t xml:space="preserve"> (per esempio) alla segnalazione in modo tale da far capire direttamente cosa non va per me. Questo numero lo posso trovare nell’URL quando entro dentro il </w:t>
+      </w:r>
+      <w:proofErr w:type="spellStart"/>
+      <w:r>
+        <w:t>Commit</w:t>
+      </w:r>
+      <w:proofErr w:type="spellEnd"/>
+      <w:r>
+        <w:t xml:space="preserve"> che voglio segnalare.</w:t>
       </w:r>
     </w:p>
     <w:p/>
@@ -948,7 +2884,7 @@
 </file>
 
 <file path=word/endnotes.xml><?xml version="1.0" encoding="utf-8"?>
-<w:endnotes xmlns:wpc="http://schemas.microsoft.com/office/word/2010/wordprocessingCanvas" xmlns:cx="http://schemas.microsoft.com/office/drawing/2014/chartex" xmlns:cx1="http://schemas.microsoft.com/office/drawing/2015/9/8/chartex" xmlns:cx2="http://schemas.microsoft.com/office/drawing/2015/10/21/chartex" xmlns:cx3="http://schemas.microsoft.com/office/drawing/2016/5/9/chartex" xmlns:cx4="http://schemas.microsoft.com/office/drawing/2016/5/10/chartex" xmlns:cx5="http://schemas.microsoft.com/office/drawing/2016/5/11/chartex" xmlns:cx6="http://schemas.microsoft.com/office/drawing/2016/5/12/chartex" xmlns:cx7="http://schemas.microsoft.com/office/drawing/2016/5/13/chartex" xmlns:cx8="http://schemas.microsoft.com/office/drawing/2016/5/14/chartex" xmlns:mc="http://schemas.openxmlformats.org/markup-compatibility/2006" xmlns:aink="http://schemas.microsoft.com/office/drawing/2016/ink" xmlns:am3d="http://schemas.microsoft.com/office/drawing/2017/model3d" xmlns:o="urn:schemas-microsoft-com:office:office" xmlns:r="http://schemas.openxmlformats.org/officeDocument/2006/relationships" xmlns:m="http://schemas.openxmlformats.org/officeDocument/2006/math" xmlns:v="urn:schemas-microsoft-com:vml" xmlns:wp14="http://schemas.microsoft.com/office/word/2010/wordprocessingDrawing" xmlns:wp="http://schemas.openxmlformats.org/drawingml/2006/wordprocessingDrawing" xmlns:w10="urn:schemas-microsoft-com:office:word" xmlns:w="http://schemas.openxmlformats.org/wordprocessingml/2006/main" xmlns:w14="http://schemas.microsoft.com/office/word/2010/wordml" xmlns:w15="http://schemas.microsoft.com/office/word/2012/wordml" xmlns:w16cex="http://schemas.microsoft.com/office/word/2018/wordml/cex" xmlns:w16cid="http://schemas.microsoft.com/office/word/2016/wordml/cid" xmlns:w16="http://schemas.microsoft.com/office/word/2018/wordml" xmlns:w16sdtdh="http://schemas.microsoft.com/office/word/2020/wordml/sdtdatahash" xmlns:w16se="http://schemas.microsoft.com/office/word/2015/wordml/symex" xmlns:wpg="http://schemas.microsoft.com/office/word/2010/wordprocessingGroup" xmlns:wpi="http://schemas.microsoft.com/office/word/2010/wordprocessingInk" xmlns:wne="http://schemas.microsoft.com/office/word/2006/wordml" xmlns:wps="http://schemas.microsoft.com/office/word/2010/wordprocessingShape" mc:Ignorable="w14 w15 w16se w16cid w16 w16cex w16sdtdh wp14">
+<w:endnotes xmlns:wpc="http://schemas.microsoft.com/office/word/2010/wordprocessingCanvas" xmlns:cx="http://schemas.microsoft.com/office/drawing/2014/chartex" xmlns:mc="http://schemas.openxmlformats.org/markup-compatibility/2006" xmlns:o="urn:schemas-microsoft-com:office:office" xmlns:r="http://schemas.openxmlformats.org/officeDocument/2006/relationships" xmlns:m="http://schemas.openxmlformats.org/officeDocument/2006/math" xmlns:v="urn:schemas-microsoft-com:vml" xmlns:wp14="http://schemas.microsoft.com/office/word/2010/wordprocessingDrawing" xmlns:wp="http://schemas.openxmlformats.org/drawingml/2006/wordprocessingDrawing" xmlns:w10="urn:schemas-microsoft-com:office:word" xmlns:w="http://schemas.openxmlformats.org/wordprocessingml/2006/main" xmlns:w14="http://schemas.microsoft.com/office/word/2010/wordml" xmlns:w15="http://schemas.microsoft.com/office/word/2012/wordml" xmlns:w16se="http://schemas.microsoft.com/office/word/2015/wordml/symex" xmlns:wpg="http://schemas.microsoft.com/office/word/2010/wordprocessingGroup" xmlns:wpi="http://schemas.microsoft.com/office/word/2010/wordprocessingInk" xmlns:wne="http://schemas.microsoft.com/office/word/2006/wordml" xmlns:wps="http://schemas.microsoft.com/office/word/2010/wordprocessingShape" mc:Ignorable="w14 w15 w16se wp14">
   <w:endnote w:type="separator" w:id="-1">
     <w:p>
       <w:pPr>
@@ -973,7 +2909,7 @@
 </file>
 
 <file path=word/footnotes.xml><?xml version="1.0" encoding="utf-8"?>
-<w:footnotes xmlns:wpc="http://schemas.microsoft.com/office/word/2010/wordprocessingCanvas" xmlns:cx="http://schemas.microsoft.com/office/drawing/2014/chartex" xmlns:cx1="http://schemas.microsoft.com/office/drawing/2015/9/8/chartex" xmlns:cx2="http://schemas.microsoft.com/office/drawing/2015/10/21/chartex" xmlns:cx3="http://schemas.microsoft.com/office/drawing/2016/5/9/chartex" xmlns:cx4="http://schemas.microsoft.com/office/drawing/2016/5/10/chartex" xmlns:cx5="http://schemas.microsoft.com/office/drawing/2016/5/11/chartex" xmlns:cx6="http://schemas.microsoft.com/office/drawing/2016/5/12/chartex" xmlns:cx7="http://schemas.microsoft.com/office/drawing/2016/5/13/chartex" xmlns:cx8="http://schemas.microsoft.com/office/drawing/2016/5/14/chartex" xmlns:mc="http://schemas.openxmlformats.org/markup-compatibility/2006" xmlns:aink="http://schemas.microsoft.com/office/drawing/2016/ink" xmlns:am3d="http://schemas.microsoft.com/office/drawing/2017/model3d" xmlns:o="urn:schemas-microsoft-com:office:office" xmlns:r="http://schemas.openxmlformats.org/officeDocument/2006/relationships" xmlns:m="http://schemas.openxmlformats.org/officeDocument/2006/math" xmlns:v="urn:schemas-microsoft-com:vml" xmlns:wp14="http://schemas.microsoft.com/office/word/2010/wordprocessingDrawing" xmlns:wp="http://schemas.openxmlformats.org/drawingml/2006/wordprocessingDrawing" xmlns:w10="urn:schemas-microsoft-com:office:word" xmlns:w="http://schemas.openxmlformats.org/wordprocessingml/2006/main" xmlns:w14="http://schemas.microsoft.com/office/word/2010/wordml" xmlns:w15="http://schemas.microsoft.com/office/word/2012/wordml" xmlns:w16cex="http://schemas.microsoft.com/office/word/2018/wordml/cex" xmlns:w16cid="http://schemas.microsoft.com/office/word/2016/wordml/cid" xmlns:w16="http://schemas.microsoft.com/office/word/2018/wordml" xmlns:w16sdtdh="http://schemas.microsoft.com/office/word/2020/wordml/sdtdatahash" xmlns:w16se="http://schemas.microsoft.com/office/word/2015/wordml/symex" xmlns:wpg="http://schemas.microsoft.com/office/word/2010/wordprocessingGroup" xmlns:wpi="http://schemas.microsoft.com/office/word/2010/wordprocessingInk" xmlns:wne="http://schemas.microsoft.com/office/word/2006/wordml" xmlns:wps="http://schemas.microsoft.com/office/word/2010/wordprocessingShape" mc:Ignorable="w14 w15 w16se w16cid w16 w16cex w16sdtdh wp14">
+<w:footnotes xmlns:wpc="http://schemas.microsoft.com/office/word/2010/wordprocessingCanvas" xmlns:cx="http://schemas.microsoft.com/office/drawing/2014/chartex" xmlns:mc="http://schemas.openxmlformats.org/markup-compatibility/2006" xmlns:o="urn:schemas-microsoft-com:office:office" xmlns:r="http://schemas.openxmlformats.org/officeDocument/2006/relationships" xmlns:m="http://schemas.openxmlformats.org/officeDocument/2006/math" xmlns:v="urn:schemas-microsoft-com:vml" xmlns:wp14="http://schemas.microsoft.com/office/word/2010/wordprocessingDrawing" xmlns:wp="http://schemas.openxmlformats.org/drawingml/2006/wordprocessingDrawing" xmlns:w10="urn:schemas-microsoft-com:office:word" xmlns:w="http://schemas.openxmlformats.org/wordprocessingml/2006/main" xmlns:w14="http://schemas.microsoft.com/office/word/2010/wordml" xmlns:w15="http://schemas.microsoft.com/office/word/2012/wordml" xmlns:w16se="http://schemas.microsoft.com/office/word/2015/wordml/symex" xmlns:wpg="http://schemas.microsoft.com/office/word/2010/wordprocessingGroup" xmlns:wpi="http://schemas.microsoft.com/office/word/2010/wordprocessingInk" xmlns:wne="http://schemas.microsoft.com/office/word/2006/wordml" xmlns:wps="http://schemas.microsoft.com/office/word/2010/wordprocessingShape" mc:Ignorable="w14 w15 w16se wp14">
   <w:footnote w:type="separator" w:id="-1">
     <w:p>
       <w:pPr>
@@ -998,7 +2934,7 @@
 </file>
 
 <file path=word/header1.xml><?xml version="1.0" encoding="utf-8"?>
-<w:hdr xmlns:wpc="http://schemas.microsoft.com/office/word/2010/wordprocessingCanvas" xmlns:cx="http://schemas.microsoft.com/office/drawing/2014/chartex" xmlns:cx1="http://schemas.microsoft.com/office/drawing/2015/9/8/chartex" xmlns:cx2="http://schemas.microsoft.com/office/drawing/2015/10/21/chartex" xmlns:cx3="http://schemas.microsoft.com/office/drawing/2016/5/9/chartex" xmlns:cx4="http://schemas.microsoft.com/office/drawing/2016/5/10/chartex" xmlns:cx5="http://schemas.microsoft.com/office/drawing/2016/5/11/chartex" xmlns:cx6="http://schemas.microsoft.com/office/drawing/2016/5/12/chartex" xmlns:cx7="http://schemas.microsoft.com/office/drawing/2016/5/13/chartex" xmlns:cx8="http://schemas.microsoft.com/office/drawing/2016/5/14/chartex" xmlns:mc="http://schemas.openxmlformats.org/markup-compatibility/2006" xmlns:aink="http://schemas.microsoft.com/office/drawing/2016/ink" xmlns:am3d="http://schemas.microsoft.com/office/drawing/2017/model3d" xmlns:o="urn:schemas-microsoft-com:office:office" xmlns:r="http://schemas.openxmlformats.org/officeDocument/2006/relationships" xmlns:m="http://schemas.openxmlformats.org/officeDocument/2006/math" xmlns:v="urn:schemas-microsoft-com:vml" xmlns:wp14="http://schemas.microsoft.com/office/word/2010/wordprocessingDrawing" xmlns:wp="http://schemas.openxmlformats.org/drawingml/2006/wordprocessingDrawing" xmlns:w10="urn:schemas-microsoft-com:office:word" xmlns:w="http://schemas.openxmlformats.org/wordprocessingml/2006/main" xmlns:w14="http://schemas.microsoft.com/office/word/2010/wordml" xmlns:w15="http://schemas.microsoft.com/office/word/2012/wordml" xmlns:w16cex="http://schemas.microsoft.com/office/word/2018/wordml/cex" xmlns:w16cid="http://schemas.microsoft.com/office/word/2016/wordml/cid" xmlns:w16="http://schemas.microsoft.com/office/word/2018/wordml" xmlns:w16sdtdh="http://schemas.microsoft.com/office/word/2020/wordml/sdtdatahash" xmlns:w16se="http://schemas.microsoft.com/office/word/2015/wordml/symex" xmlns:wpg="http://schemas.microsoft.com/office/word/2010/wordprocessingGroup" xmlns:wpi="http://schemas.microsoft.com/office/word/2010/wordprocessingInk" xmlns:wne="http://schemas.microsoft.com/office/word/2006/wordml" xmlns:wps="http://schemas.microsoft.com/office/word/2010/wordprocessingShape" mc:Ignorable="w14 w15 w16se w16cid w16 w16cex w16sdtdh wp14">
+<w:hdr xmlns:wpc="http://schemas.microsoft.com/office/word/2010/wordprocessingCanvas" xmlns:cx="http://schemas.microsoft.com/office/drawing/2014/chartex" xmlns:mc="http://schemas.openxmlformats.org/markup-compatibility/2006" xmlns:o="urn:schemas-microsoft-com:office:office" xmlns:r="http://schemas.openxmlformats.org/officeDocument/2006/relationships" xmlns:m="http://schemas.openxmlformats.org/officeDocument/2006/math" xmlns:v="urn:schemas-microsoft-com:vml" xmlns:wp14="http://schemas.microsoft.com/office/word/2010/wordprocessingDrawing" xmlns:wp="http://schemas.openxmlformats.org/drawingml/2006/wordprocessingDrawing" xmlns:w10="urn:schemas-microsoft-com:office:word" xmlns:w="http://schemas.openxmlformats.org/wordprocessingml/2006/main" xmlns:w14="http://schemas.microsoft.com/office/word/2010/wordml" xmlns:w15="http://schemas.microsoft.com/office/word/2012/wordml" xmlns:w16se="http://schemas.microsoft.com/office/word/2015/wordml/symex" xmlns:wpg="http://schemas.microsoft.com/office/word/2010/wordprocessingGroup" xmlns:wpi="http://schemas.microsoft.com/office/word/2010/wordprocessingInk" xmlns:wne="http://schemas.microsoft.com/office/word/2006/wordml" xmlns:wps="http://schemas.microsoft.com/office/word/2010/wordprocessingShape" mc:Ignorable="w14 w15 w16se wp14">
   <w:p>
     <w:pPr>
       <w:pStyle w:val="Intestazione"/>
@@ -1033,7 +2969,7 @@
 </file>
 
 <file path=word/numbering.xml><?xml version="1.0" encoding="utf-8"?>
-<w:numbering xmlns:wpc="http://schemas.microsoft.com/office/word/2010/wordprocessingCanvas" xmlns:cx="http://schemas.microsoft.com/office/drawing/2014/chartex" xmlns:cx1="http://schemas.microsoft.com/office/drawing/2015/9/8/chartex" xmlns:cx2="http://schemas.microsoft.com/office/drawing/2015/10/21/chartex" xmlns:cx3="http://schemas.microsoft.com/office/drawing/2016/5/9/chartex" xmlns:cx4="http://schemas.microsoft.com/office/drawing/2016/5/10/chartex" xmlns:cx5="http://schemas.microsoft.com/office/drawing/2016/5/11/chartex" xmlns:cx6="http://schemas.microsoft.com/office/drawing/2016/5/12/chartex" xmlns:cx7="http://schemas.microsoft.com/office/drawing/2016/5/13/chartex" xmlns:cx8="http://schemas.microsoft.com/office/drawing/2016/5/14/chartex" xmlns:mc="http://schemas.openxmlformats.org/markup-compatibility/2006" xmlns:aink="http://schemas.microsoft.com/office/drawing/2016/ink" xmlns:am3d="http://schemas.microsoft.com/office/drawing/2017/model3d" xmlns:o="urn:schemas-microsoft-com:office:office" xmlns:r="http://schemas.openxmlformats.org/officeDocument/2006/relationships" xmlns:m="http://schemas.openxmlformats.org/officeDocument/2006/math" xmlns:v="urn:schemas-microsoft-com:vml" xmlns:wp14="http://schemas.microsoft.com/office/word/2010/wordprocessingDrawing" xmlns:wp="http://schemas.openxmlformats.org/drawingml/2006/wordprocessingDrawing" xmlns:w10="urn:schemas-microsoft-com:office:word" xmlns:w="http://schemas.openxmlformats.org/wordprocessingml/2006/main" xmlns:w14="http://schemas.microsoft.com/office/word/2010/wordml" xmlns:w15="http://schemas.microsoft.com/office/word/2012/wordml" xmlns:w16cex="http://schemas.microsoft.com/office/word/2018/wordml/cex" xmlns:w16cid="http://schemas.microsoft.com/office/word/2016/wordml/cid" xmlns:w16="http://schemas.microsoft.com/office/word/2018/wordml" xmlns:w16sdtdh="http://schemas.microsoft.com/office/word/2020/wordml/sdtdatahash" xmlns:w16se="http://schemas.microsoft.com/office/word/2015/wordml/symex" xmlns:wpg="http://schemas.microsoft.com/office/word/2010/wordprocessingGroup" xmlns:wpi="http://schemas.microsoft.com/office/word/2010/wordprocessingInk" xmlns:wne="http://schemas.microsoft.com/office/word/2006/wordml" xmlns:wps="http://schemas.microsoft.com/office/word/2010/wordprocessingShape" mc:Ignorable="w14 w15 w16se w16cid w16 w16cex w16sdtdh wp14">
+<w:numbering xmlns:wpc="http://schemas.microsoft.com/office/word/2010/wordprocessingCanvas" xmlns:cx="http://schemas.microsoft.com/office/drawing/2014/chartex" xmlns:mc="http://schemas.openxmlformats.org/markup-compatibility/2006" xmlns:o="urn:schemas-microsoft-com:office:office" xmlns:r="http://schemas.openxmlformats.org/officeDocument/2006/relationships" xmlns:m="http://schemas.openxmlformats.org/officeDocument/2006/math" xmlns:v="urn:schemas-microsoft-com:vml" xmlns:wp14="http://schemas.microsoft.com/office/word/2010/wordprocessingDrawing" xmlns:wp="http://schemas.openxmlformats.org/drawingml/2006/wordprocessingDrawing" xmlns:w10="urn:schemas-microsoft-com:office:word" xmlns:w="http://schemas.openxmlformats.org/wordprocessingml/2006/main" xmlns:w14="http://schemas.microsoft.com/office/word/2010/wordml" xmlns:w15="http://schemas.microsoft.com/office/word/2012/wordml" xmlns:w16se="http://schemas.microsoft.com/office/word/2015/wordml/symex" xmlns:wpg="http://schemas.microsoft.com/office/word/2010/wordprocessingGroup" xmlns:wpi="http://schemas.microsoft.com/office/word/2010/wordprocessingInk" xmlns:wne="http://schemas.microsoft.com/office/word/2006/wordml" xmlns:wps="http://schemas.microsoft.com/office/word/2010/wordprocessingShape" mc:Ignorable="w14 w15 w16se wp14">
   <w:abstractNum w:abstractNumId="0" w15:restartNumberingAfterBreak="0">
     <w:nsid w:val="652D4A07"/>
     <w:multiLevelType w:val="hybridMultilevel"/>
@@ -1153,7 +3089,7 @@
 </file>
 
 <file path=word/styles.xml><?xml version="1.0" encoding="utf-8"?>
-<w:styles xmlns:mc="http://schemas.openxmlformats.org/markup-compatibility/2006" xmlns:r="http://schemas.openxmlformats.org/officeDocument/2006/relationships" xmlns:w="http://schemas.openxmlformats.org/wordprocessingml/2006/main" xmlns:w14="http://schemas.microsoft.com/office/word/2010/wordml" xmlns:w15="http://schemas.microsoft.com/office/word/2012/wordml" xmlns:w16cex="http://schemas.microsoft.com/office/word/2018/wordml/cex" xmlns:w16cid="http://schemas.microsoft.com/office/word/2016/wordml/cid" xmlns:w16="http://schemas.microsoft.com/office/word/2018/wordml" xmlns:w16sdtdh="http://schemas.microsoft.com/office/word/2020/wordml/sdtdatahash" xmlns:w16se="http://schemas.microsoft.com/office/word/2015/wordml/symex" mc:Ignorable="w14 w15 w16se w16cid w16 w16cex w16sdtdh">
+<w:styles xmlns:mc="http://schemas.openxmlformats.org/markup-compatibility/2006" xmlns:r="http://schemas.openxmlformats.org/officeDocument/2006/relationships" xmlns:w="http://schemas.openxmlformats.org/wordprocessingml/2006/main" xmlns:w14="http://schemas.microsoft.com/office/word/2010/wordml" xmlns:w15="http://schemas.microsoft.com/office/word/2012/wordml" xmlns:w16se="http://schemas.microsoft.com/office/word/2015/wordml/symex" mc:Ignorable="w14 w15 w16se">
   <w:docDefaults>
     <w:rPrDefault>
       <w:rPr>
@@ -1169,7 +3105,7 @@
       </w:pPr>
     </w:pPrDefault>
   </w:docDefaults>
-  <w:latentStyles w:defLockedState="0" w:defUIPriority="99" w:defSemiHidden="0" w:defUnhideWhenUsed="0" w:defQFormat="0" w:count="376">
+  <w:latentStyles w:defLockedState="0" w:defUIPriority="99" w:defSemiHidden="0" w:defUnhideWhenUsed="0" w:defQFormat="0" w:count="371">
     <w:lsdException w:name="Normal" w:uiPriority="0" w:qFormat="1"/>
     <w:lsdException w:name="heading 1" w:uiPriority="9" w:qFormat="1"/>
     <w:lsdException w:name="heading 2" w:semiHidden="1" w:uiPriority="9" w:unhideWhenUsed="1" w:qFormat="1"/>
@@ -1541,11 +3477,6 @@
     <w:lsdException w:name="List Table 5 Dark Accent 6" w:uiPriority="50"/>
     <w:lsdException w:name="List Table 6 Colorful Accent 6" w:uiPriority="51"/>
     <w:lsdException w:name="List Table 7 Colorful Accent 6" w:uiPriority="52"/>
-    <w:lsdException w:name="Mention" w:semiHidden="1" w:unhideWhenUsed="1"/>
-    <w:lsdException w:name="Smart Hyperlink" w:semiHidden="1" w:unhideWhenUsed="1"/>
-    <w:lsdException w:name="Hashtag" w:semiHidden="1" w:unhideWhenUsed="1"/>
-    <w:lsdException w:name="Unresolved Mention" w:semiHidden="1" w:unhideWhenUsed="1"/>
-    <w:lsdException w:name="Smart Link" w:semiHidden="1" w:unhideWhenUsed="1"/>
   </w:latentStyles>
   <w:style w:type="paragraph" w:default="1" w:styleId="Normale">
     <w:name w:val="Normal"/>
@@ -2256,7 +4187,7 @@
       <w:u w:val="single"/>
     </w:rPr>
   </w:style>
-  <w:style w:type="character" w:styleId="Menzionenonrisolta">
+  <w:style w:type="character" w:customStyle="1" w:styleId="UnresolvedMention">
     <w:name w:val="Unresolved Mention"/>
     <w:basedOn w:val="Carpredefinitoparagrafo"/>
     <w:uiPriority w:val="99"/>
@@ -2571,7 +4502,7 @@
 </file>
 
 <file path=customXml/itemProps1.xml><?xml version="1.0" encoding="utf-8"?>
-<ds:datastoreItem xmlns:ds="http://schemas.openxmlformats.org/officeDocument/2006/customXml" ds:itemID="{28E8E10F-5F57-4257-8935-1829FC631630}">
+<ds:datastoreItem xmlns:ds="http://schemas.openxmlformats.org/officeDocument/2006/customXml" ds:itemID="{76095C01-160A-4386-8AA5-D5D774E5C9D1}">
   <ds:schemaRefs>
     <ds:schemaRef ds:uri="http://schemas.openxmlformats.org/officeDocument/2006/bibliography"/>
   </ds:schemaRefs>

</xml_diff>

<commit_message>
Aggiunto info su GitHub
</commit_message>
<xml_diff>
--- a/Come usare Windows PowerShell ISE.docx
+++ b/Come usare Windows PowerShell ISE.docx
@@ -1368,8 +1368,9 @@
           <w:color w:val="333333"/>
           <w:shd w:val="clear" w:color="auto" w:fill="F5F6F7"/>
         </w:rPr>
-        <w:t xml:space="preserve"> tutti i files in stato stage</w:t>
-      </w:r>
+        <w:t xml:space="preserve"> tutti i </w:t>
+      </w:r>
+      <w:proofErr w:type="spellStart"/>
       <w:r>
         <w:rPr>
           <w:rFonts w:cstheme="minorHAnsi"/>
@@ -1377,18 +1378,9 @@
           <w:color w:val="333333"/>
           <w:shd w:val="clear" w:color="auto" w:fill="F5F6F7"/>
         </w:rPr>
-        <w:t xml:space="preserve">; </w:t>
-      </w:r>
-      <w:r>
-        <w:rPr>
-          <w:rFonts w:cstheme="minorHAnsi"/>
-          <w:b/>
-          <w:color w:val="333333"/>
-          <w:highlight w:val="yellow"/>
-          <w:shd w:val="clear" w:color="auto" w:fill="F5F6F7"/>
-        </w:rPr>
-        <w:t>-m</w:t>
-      </w:r>
+        <w:t>files</w:t>
+      </w:r>
+      <w:proofErr w:type="spellEnd"/>
       <w:r>
         <w:rPr>
           <w:rFonts w:cstheme="minorHAnsi"/>
@@ -1396,9 +1388,8 @@
           <w:color w:val="333333"/>
           <w:shd w:val="clear" w:color="auto" w:fill="F5F6F7"/>
         </w:rPr>
-        <w:t xml:space="preserve"> inserito </w:t>
-      </w:r>
-      <w:bookmarkStart w:id="0" w:name="_GoBack"/>
+        <w:t xml:space="preserve"> in stato stage</w:t>
+      </w:r>
       <w:r>
         <w:rPr>
           <w:rFonts w:cstheme="minorHAnsi"/>
@@ -1406,9 +1397,36 @@
           <w:color w:val="333333"/>
           <w:shd w:val="clear" w:color="auto" w:fill="F5F6F7"/>
         </w:rPr>
+        <w:t xml:space="preserve">; </w:t>
+      </w:r>
+      <w:r>
+        <w:rPr>
+          <w:rFonts w:cstheme="minorHAnsi"/>
+          <w:b/>
+          <w:color w:val="333333"/>
+          <w:highlight w:val="yellow"/>
+          <w:shd w:val="clear" w:color="auto" w:fill="F5F6F7"/>
+        </w:rPr>
+        <w:t>-m</w:t>
+      </w:r>
+      <w:r>
+        <w:rPr>
+          <w:rFonts w:cstheme="minorHAnsi"/>
+          <w:bCs/>
+          <w:color w:val="333333"/>
+          <w:shd w:val="clear" w:color="auto" w:fill="F5F6F7"/>
+        </w:rPr>
+        <w:t xml:space="preserve"> inserito </w:t>
+      </w:r>
+      <w:r>
+        <w:rPr>
+          <w:rFonts w:cstheme="minorHAnsi"/>
+          <w:bCs/>
+          <w:color w:val="333333"/>
+          <w:shd w:val="clear" w:color="auto" w:fill="F5F6F7"/>
+        </w:rPr>
         <w:t>dopo</w:t>
       </w:r>
-      <w:bookmarkEnd w:id="0"/>
       <w:r>
         <w:rPr>
           <w:rFonts w:cstheme="minorHAnsi"/>
@@ -1855,7 +1873,21 @@
         <w:rPr>
           <w:bCs/>
         </w:rPr>
-        <w:t xml:space="preserve"> (esempio: per inserire dei file nel mio Repository “Prova” su </w:t>
+        <w:t xml:space="preserve"> (esempio: per inserire dei file nel mio </w:t>
+      </w:r>
+      <w:proofErr w:type="spellStart"/>
+      <w:r>
+        <w:rPr>
+          <w:bCs/>
+        </w:rPr>
+        <w:t>Repository</w:t>
+      </w:r>
+      <w:proofErr w:type="spellEnd"/>
+      <w:r>
+        <w:rPr>
+          <w:bCs/>
+        </w:rPr>
+        <w:t xml:space="preserve"> “Prova” su </w:t>
       </w:r>
       <w:proofErr w:type="spellStart"/>
       <w:r>
@@ -3070,7 +3102,93 @@
         <w:t xml:space="preserve"> che voglio segnalare.</w:t>
       </w:r>
     </w:p>
-    <w:p/>
+    <w:p>
+      <w:r>
+        <w:t xml:space="preserve">In </w:t>
+      </w:r>
+      <w:proofErr w:type="spellStart"/>
+      <w:r>
+        <w:t>GitHub</w:t>
+      </w:r>
+      <w:proofErr w:type="spellEnd"/>
+      <w:r>
+        <w:t xml:space="preserve"> quando creo un nuovo </w:t>
+      </w:r>
+      <w:proofErr w:type="spellStart"/>
+      <w:r>
+        <w:t>Repository</w:t>
+      </w:r>
+      <w:proofErr w:type="spellEnd"/>
+      <w:r>
+        <w:t xml:space="preserve"> verrà automaticamente assegnato il </w:t>
+      </w:r>
+      <w:proofErr w:type="spellStart"/>
+      <w:r>
+        <w:t>branch</w:t>
+      </w:r>
+      <w:proofErr w:type="spellEnd"/>
+      <w:r>
+        <w:t xml:space="preserve"> principale chiamato master. Se voglio che il mio </w:t>
+      </w:r>
+      <w:proofErr w:type="spellStart"/>
+      <w:r>
+        <w:t>branch</w:t>
+      </w:r>
+      <w:proofErr w:type="spellEnd"/>
+      <w:r>
+        <w:t xml:space="preserve"> di default sia diverso dal master, basta andare sul </w:t>
+      </w:r>
+      <w:proofErr w:type="spellStart"/>
+      <w:r>
+        <w:t>setting</w:t>
+      </w:r>
+      <w:proofErr w:type="spellEnd"/>
+      <w:r>
+        <w:t xml:space="preserve"> del mio </w:t>
+      </w:r>
+      <w:proofErr w:type="spellStart"/>
+      <w:r>
+        <w:t>Repository</w:t>
+      </w:r>
+      <w:proofErr w:type="spellEnd"/>
+      <w:r>
+        <w:t xml:space="preserve">, sulla sezione </w:t>
+      </w:r>
+      <w:proofErr w:type="spellStart"/>
+      <w:r>
+        <w:t>branch</w:t>
+      </w:r>
+      <w:proofErr w:type="spellEnd"/>
+      <w:r>
+        <w:t xml:space="preserve">, rinominare il mio </w:t>
+      </w:r>
+      <w:proofErr w:type="spellStart"/>
+      <w:r>
+        <w:t>branch</w:t>
+      </w:r>
+      <w:proofErr w:type="spellEnd"/>
+      <w:r>
+        <w:t xml:space="preserve"> di default o cambiarlo (se sono già stati creati altri </w:t>
+      </w:r>
+      <w:proofErr w:type="spellStart"/>
+      <w:r>
+        <w:t>branch</w:t>
+      </w:r>
+      <w:proofErr w:type="spellEnd"/>
+      <w:r>
+        <w:t xml:space="preserve">). </w:t>
+      </w:r>
+      <w:r>
+        <w:rPr>
+          <w:b/>
+        </w:rPr>
+        <w:t>Ricorda che se vai modificare questa opzione, potresti perdere i file o altro.</w:t>
+      </w:r>
+    </w:p>
+    <w:p>
+      <w:bookmarkStart w:id="0" w:name="_GoBack"/>
+      <w:bookmarkEnd w:id="0"/>
+    </w:p>
     <w:p>
       <w:r>
         <w:t xml:space="preserve"> </w:t>
@@ -4706,7 +4824,7 @@
 </file>
 
 <file path=customXml/itemProps1.xml><?xml version="1.0" encoding="utf-8"?>
-<ds:datastoreItem xmlns:ds="http://schemas.openxmlformats.org/officeDocument/2006/customXml" ds:itemID="{FDBE1313-6C12-4FE3-95A4-F9715BE2DF9B}">
+<ds:datastoreItem xmlns:ds="http://schemas.openxmlformats.org/officeDocument/2006/customXml" ds:itemID="{BE5BC863-DA12-4391-916E-9A744882271A}">
   <ds:schemaRefs>
     <ds:schemaRef ds:uri="http://schemas.openxmlformats.org/officeDocument/2006/bibliography"/>
   </ds:schemaRefs>

</xml_diff>